<commit_message>
Documento de queries actualizado
</commit_message>
<xml_diff>
--- a/Queries/Queries.docx
+++ b/Queries/Queries.docx
@@ -51,6 +51,7 @@
           <w:ilvl w:val="0"/>
           <w:numId w:val="3"/>
         </w:numPr>
+        <w:jc w:val="both"/>
       </w:pPr>
       <w:r>
         <w:rPr>
@@ -185,6 +186,7 @@
       <w:pPr>
         <w:pStyle w:val="Default"/>
         <w:ind w:left="720"/>
+        <w:jc w:val="both"/>
         <w:rPr>
           <w:sz w:val="28"/>
           <w:szCs w:val="52"/>
@@ -525,6 +527,7 @@
       <w:pPr>
         <w:pStyle w:val="Default"/>
         <w:ind w:left="720"/>
+        <w:jc w:val="both"/>
         <w:rPr>
           <w:sz w:val="28"/>
           <w:szCs w:val="52"/>
@@ -538,6 +541,7 @@
           <w:ilvl w:val="0"/>
           <w:numId w:val="3"/>
         </w:numPr>
+        <w:jc w:val="both"/>
       </w:pPr>
       <w:r>
         <w:rPr>
@@ -697,6 +701,7 @@
       <w:pPr>
         <w:pStyle w:val="Default"/>
         <w:ind w:left="720"/>
+        <w:jc w:val="both"/>
       </w:pPr>
     </w:p>
     <w:p>
@@ -706,7 +711,9 @@
           <w:ilvl w:val="0"/>
           <w:numId w:val="3"/>
         </w:numPr>
-      </w:pPr>
+        <w:jc w:val="both"/>
+      </w:pPr>
+      <w:bookmarkStart w:id="0" w:name="_GoBack"/>
       <w:proofErr w:type="spellStart"/>
       <w:r>
         <w:rPr>
@@ -904,6 +911,7 @@
         <w:t xml:space="preserve"> r;</w:t>
       </w:r>
     </w:p>
+    <w:bookmarkEnd w:id="0"/>
     <w:p>
       <w:pPr>
         <w:pStyle w:val="Prrafodelista"/>
@@ -919,6 +927,7 @@
           <w:ilvl w:val="0"/>
           <w:numId w:val="3"/>
         </w:numPr>
+        <w:jc w:val="both"/>
       </w:pPr>
       <w:proofErr w:type="spellStart"/>
       <w:r>
@@ -1017,6 +1026,315 @@
           <w:sz w:val="28"/>
         </w:rPr>
         <w:t xml:space="preserve">.” </w:t>
+      </w:r>
+    </w:p>
+    <w:p>
+      <w:pPr>
+        <w:pStyle w:val="Prrafodelista"/>
+      </w:pPr>
+    </w:p>
+    <w:p>
+      <w:pPr>
+        <w:pStyle w:val="Default"/>
+        <w:ind w:left="720"/>
+        <w:jc w:val="both"/>
+        <w:rPr>
+          <w:sz w:val="28"/>
+        </w:rPr>
+      </w:pPr>
+      <w:proofErr w:type="spellStart"/>
+      <w:r>
+        <w:rPr>
+          <w:sz w:val="28"/>
+        </w:rPr>
+        <w:t>select</w:t>
+      </w:r>
+      <w:proofErr w:type="spellEnd"/>
+      <w:r>
+        <w:rPr>
+          <w:sz w:val="28"/>
+        </w:rPr>
+        <w:t xml:space="preserve"> </w:t>
+      </w:r>
+      <w:proofErr w:type="spellStart"/>
+      <w:r>
+        <w:rPr>
+          <w:sz w:val="28"/>
+        </w:rPr>
+        <w:t>r.property.lessor</w:t>
+      </w:r>
+      <w:proofErr w:type="spellEnd"/>
+      <w:r>
+        <w:rPr>
+          <w:sz w:val="28"/>
+        </w:rPr>
+        <w:t xml:space="preserve"> </w:t>
+      </w:r>
+      <w:proofErr w:type="spellStart"/>
+      <w:r>
+        <w:rPr>
+          <w:sz w:val="28"/>
+        </w:rPr>
+        <w:t>from</w:t>
+      </w:r>
+      <w:proofErr w:type="spellEnd"/>
+      <w:r>
+        <w:rPr>
+          <w:sz w:val="28"/>
+        </w:rPr>
+        <w:t xml:space="preserve"> </w:t>
+      </w:r>
+      <w:proofErr w:type="spellStart"/>
+      <w:r>
+        <w:rPr>
+          <w:sz w:val="28"/>
+        </w:rPr>
+        <w:t>Request</w:t>
+      </w:r>
+      <w:proofErr w:type="spellEnd"/>
+      <w:r>
+        <w:rPr>
+          <w:sz w:val="28"/>
+        </w:rPr>
+        <w:t xml:space="preserve"> r </w:t>
+      </w:r>
+      <w:proofErr w:type="spellStart"/>
+      <w:r>
+        <w:rPr>
+          <w:sz w:val="28"/>
+        </w:rPr>
+        <w:t>where</w:t>
+      </w:r>
+      <w:proofErr w:type="spellEnd"/>
+      <w:r>
+        <w:rPr>
+          <w:sz w:val="28"/>
+        </w:rPr>
+        <w:t xml:space="preserve"> </w:t>
+      </w:r>
+      <w:proofErr w:type="spellStart"/>
+      <w:r>
+        <w:rPr>
+          <w:sz w:val="28"/>
+        </w:rPr>
+        <w:t>r.status</w:t>
+      </w:r>
+      <w:proofErr w:type="spellEnd"/>
+      <w:r>
+        <w:rPr>
+          <w:sz w:val="28"/>
+        </w:rPr>
+        <w:t xml:space="preserve">='ACCEPTED' </w:t>
+      </w:r>
+      <w:proofErr w:type="spellStart"/>
+      <w:r>
+        <w:rPr>
+          <w:sz w:val="28"/>
+        </w:rPr>
+        <w:t>group</w:t>
+      </w:r>
+      <w:proofErr w:type="spellEnd"/>
+      <w:r>
+        <w:rPr>
+          <w:sz w:val="28"/>
+        </w:rPr>
+        <w:t xml:space="preserve"> </w:t>
+      </w:r>
+      <w:proofErr w:type="spellStart"/>
+      <w:r>
+        <w:rPr>
+          <w:sz w:val="28"/>
+        </w:rPr>
+        <w:t>by</w:t>
+      </w:r>
+      <w:proofErr w:type="spellEnd"/>
+      <w:r>
+        <w:rPr>
+          <w:sz w:val="28"/>
+        </w:rPr>
+        <w:t xml:space="preserve"> </w:t>
+      </w:r>
+      <w:proofErr w:type="spellStart"/>
+      <w:r>
+        <w:rPr>
+          <w:sz w:val="28"/>
+        </w:rPr>
+        <w:t>r.property.lessor</w:t>
+      </w:r>
+      <w:proofErr w:type="spellEnd"/>
+      <w:r>
+        <w:rPr>
+          <w:sz w:val="28"/>
+        </w:rPr>
+        <w:t xml:space="preserve"> </w:t>
+      </w:r>
+      <w:proofErr w:type="spellStart"/>
+      <w:r>
+        <w:rPr>
+          <w:sz w:val="28"/>
+        </w:rPr>
+        <w:t>having</w:t>
+      </w:r>
+      <w:proofErr w:type="spellEnd"/>
+      <w:r>
+        <w:rPr>
+          <w:sz w:val="28"/>
+        </w:rPr>
+        <w:t xml:space="preserve"> </w:t>
+      </w:r>
+      <w:proofErr w:type="spellStart"/>
+      <w:r>
+        <w:rPr>
+          <w:sz w:val="28"/>
+        </w:rPr>
+        <w:t>count</w:t>
+      </w:r>
+      <w:proofErr w:type="spellEnd"/>
+      <w:r>
+        <w:rPr>
+          <w:sz w:val="28"/>
+        </w:rPr>
+        <w:t>(r)&gt;=</w:t>
+      </w:r>
+      <w:proofErr w:type="spellStart"/>
+      <w:r>
+        <w:rPr>
+          <w:sz w:val="28"/>
+        </w:rPr>
+        <w:t>all</w:t>
+      </w:r>
+      <w:proofErr w:type="spellEnd"/>
+      <w:r>
+        <w:rPr>
+          <w:sz w:val="28"/>
+        </w:rPr>
+        <w:t>(</w:t>
+      </w:r>
+      <w:proofErr w:type="spellStart"/>
+      <w:r>
+        <w:rPr>
+          <w:sz w:val="28"/>
+        </w:rPr>
+        <w:t>select</w:t>
+      </w:r>
+      <w:proofErr w:type="spellEnd"/>
+      <w:r>
+        <w:rPr>
+          <w:sz w:val="28"/>
+        </w:rPr>
+        <w:t xml:space="preserve"> </w:t>
+      </w:r>
+      <w:proofErr w:type="spellStart"/>
+      <w:r>
+        <w:rPr>
+          <w:sz w:val="28"/>
+        </w:rPr>
+        <w:t>count</w:t>
+      </w:r>
+      <w:proofErr w:type="spellEnd"/>
+      <w:r>
+        <w:rPr>
+          <w:sz w:val="28"/>
+        </w:rPr>
+        <w:t xml:space="preserve">(c) </w:t>
+      </w:r>
+      <w:proofErr w:type="spellStart"/>
+      <w:r>
+        <w:rPr>
+          <w:sz w:val="28"/>
+        </w:rPr>
+        <w:t>from</w:t>
+      </w:r>
+      <w:proofErr w:type="spellEnd"/>
+      <w:r>
+        <w:rPr>
+          <w:sz w:val="28"/>
+        </w:rPr>
+        <w:t xml:space="preserve"> </w:t>
+      </w:r>
+      <w:proofErr w:type="spellStart"/>
+      <w:r>
+        <w:rPr>
+          <w:sz w:val="28"/>
+        </w:rPr>
+        <w:t>Request</w:t>
+      </w:r>
+      <w:proofErr w:type="spellEnd"/>
+      <w:r>
+        <w:rPr>
+          <w:sz w:val="28"/>
+        </w:rPr>
+        <w:t xml:space="preserve"> c </w:t>
+      </w:r>
+      <w:proofErr w:type="spellStart"/>
+      <w:r>
+        <w:rPr>
+          <w:sz w:val="28"/>
+        </w:rPr>
+        <w:t>where</w:t>
+      </w:r>
+      <w:proofErr w:type="spellEnd"/>
+      <w:r>
+        <w:rPr>
+          <w:sz w:val="28"/>
+        </w:rPr>
+        <w:t xml:space="preserve"> </w:t>
+      </w:r>
+      <w:proofErr w:type="spellStart"/>
+      <w:r>
+        <w:rPr>
+          <w:sz w:val="28"/>
+        </w:rPr>
+        <w:t>c.status</w:t>
+      </w:r>
+      <w:proofErr w:type="spellEnd"/>
+      <w:r>
+        <w:rPr>
+          <w:sz w:val="28"/>
+        </w:rPr>
+        <w:t xml:space="preserve">='ACCEPTED' </w:t>
+      </w:r>
+      <w:proofErr w:type="spellStart"/>
+      <w:r>
+        <w:rPr>
+          <w:sz w:val="28"/>
+        </w:rPr>
+        <w:t>group</w:t>
+      </w:r>
+      <w:proofErr w:type="spellEnd"/>
+      <w:r>
+        <w:rPr>
+          <w:sz w:val="28"/>
+        </w:rPr>
+        <w:t xml:space="preserve"> </w:t>
+      </w:r>
+      <w:proofErr w:type="spellStart"/>
+      <w:r>
+        <w:rPr>
+          <w:sz w:val="28"/>
+        </w:rPr>
+        <w:t>by</w:t>
+      </w:r>
+      <w:proofErr w:type="spellEnd"/>
+      <w:r>
+        <w:rPr>
+          <w:sz w:val="28"/>
+        </w:rPr>
+        <w:t xml:space="preserve"> </w:t>
+      </w:r>
+      <w:proofErr w:type="spellStart"/>
+      <w:r>
+        <w:rPr>
+          <w:sz w:val="28"/>
+        </w:rPr>
+        <w:t>c.property.lessor</w:t>
+      </w:r>
+      <w:proofErr w:type="spellEnd"/>
+      <w:r>
+        <w:rPr>
+          <w:sz w:val="28"/>
+        </w:rPr>
+        <w:t>);</w:t>
       </w:r>
     </w:p>
     <w:p>
@@ -1031,6 +1349,7 @@
           <w:ilvl w:val="0"/>
           <w:numId w:val="3"/>
         </w:numPr>
+        <w:jc w:val="both"/>
       </w:pPr>
       <w:proofErr w:type="spellStart"/>
       <w:r>
@@ -1046,11 +1365,417 @@
         </w:rPr>
         <w:t xml:space="preserve"> C/4</w:t>
       </w:r>
+      <w:r>
+        <w:rPr>
+          <w:sz w:val="28"/>
+        </w:rPr>
+        <w:t>:</w:t>
+      </w:r>
+      <w:r>
+        <w:t xml:space="preserve"> </w:t>
+      </w:r>
+      <w:r>
+        <w:t>“</w:t>
+      </w:r>
+      <w:proofErr w:type="spellStart"/>
+      <w:r>
+        <w:rPr>
+          <w:sz w:val="28"/>
+        </w:rPr>
+        <w:t>The</w:t>
+      </w:r>
+      <w:proofErr w:type="spellEnd"/>
+      <w:r>
+        <w:rPr>
+          <w:sz w:val="28"/>
+        </w:rPr>
+        <w:t xml:space="preserve"> </w:t>
+      </w:r>
+      <w:proofErr w:type="spellStart"/>
+      <w:r>
+        <w:rPr>
+          <w:sz w:val="28"/>
+        </w:rPr>
+        <w:t>lessors</w:t>
+      </w:r>
+      <w:proofErr w:type="spellEnd"/>
+      <w:r>
+        <w:rPr>
+          <w:sz w:val="28"/>
+        </w:rPr>
+        <w:t xml:space="preserve"> </w:t>
+      </w:r>
+      <w:proofErr w:type="spellStart"/>
+      <w:r>
+        <w:rPr>
+          <w:sz w:val="28"/>
+        </w:rPr>
+        <w:t>who</w:t>
+      </w:r>
+      <w:proofErr w:type="spellEnd"/>
+      <w:r>
+        <w:rPr>
+          <w:sz w:val="28"/>
+        </w:rPr>
+        <w:t xml:space="preserve"> </w:t>
+      </w:r>
+      <w:proofErr w:type="spellStart"/>
+      <w:r>
+        <w:rPr>
+          <w:sz w:val="28"/>
+        </w:rPr>
+        <w:t>have</w:t>
+      </w:r>
+      <w:proofErr w:type="spellEnd"/>
+      <w:r>
+        <w:rPr>
+          <w:sz w:val="28"/>
+        </w:rPr>
+        <w:t xml:space="preserve"> </w:t>
+      </w:r>
+      <w:proofErr w:type="spellStart"/>
+      <w:r>
+        <w:rPr>
+          <w:sz w:val="28"/>
+        </w:rPr>
+        <w:t>denied</w:t>
+      </w:r>
+      <w:proofErr w:type="spellEnd"/>
+      <w:r>
+        <w:rPr>
+          <w:sz w:val="28"/>
+        </w:rPr>
+        <w:t xml:space="preserve"> more </w:t>
+      </w:r>
+      <w:proofErr w:type="spellStart"/>
+      <w:r>
+        <w:rPr>
+          <w:sz w:val="28"/>
+        </w:rPr>
+        <w:t>requests</w:t>
+      </w:r>
+      <w:proofErr w:type="spellEnd"/>
+      <w:r>
+        <w:rPr>
+          <w:sz w:val="28"/>
+        </w:rPr>
+        <w:t>.</w:t>
+      </w:r>
+      <w:r>
+        <w:rPr>
+          <w:sz w:val="28"/>
+        </w:rPr>
+        <w:t>”</w:t>
+      </w:r>
+    </w:p>
+    <w:p>
+      <w:pPr>
+        <w:pStyle w:val="Default"/>
+        <w:ind w:left="720"/>
+        <w:jc w:val="both"/>
+      </w:pPr>
     </w:p>
     <w:p>
       <w:pPr>
         <w:pStyle w:val="Prrafodelista"/>
-      </w:pPr>
+        <w:rPr>
+          <w:sz w:val="28"/>
+        </w:rPr>
+      </w:pPr>
+      <w:proofErr w:type="spellStart"/>
+      <w:r>
+        <w:rPr>
+          <w:sz w:val="28"/>
+        </w:rPr>
+        <w:t>select</w:t>
+      </w:r>
+      <w:proofErr w:type="spellEnd"/>
+      <w:r>
+        <w:rPr>
+          <w:sz w:val="28"/>
+        </w:rPr>
+        <w:t xml:space="preserve"> </w:t>
+      </w:r>
+      <w:proofErr w:type="spellStart"/>
+      <w:r>
+        <w:rPr>
+          <w:sz w:val="28"/>
+        </w:rPr>
+        <w:t>r.property.lessor</w:t>
+      </w:r>
+      <w:proofErr w:type="spellEnd"/>
+      <w:r>
+        <w:rPr>
+          <w:sz w:val="28"/>
+        </w:rPr>
+        <w:t xml:space="preserve"> </w:t>
+      </w:r>
+      <w:proofErr w:type="spellStart"/>
+      <w:r>
+        <w:rPr>
+          <w:sz w:val="28"/>
+        </w:rPr>
+        <w:t>from</w:t>
+      </w:r>
+      <w:proofErr w:type="spellEnd"/>
+      <w:r>
+        <w:rPr>
+          <w:sz w:val="28"/>
+        </w:rPr>
+        <w:t xml:space="preserve"> </w:t>
+      </w:r>
+      <w:proofErr w:type="spellStart"/>
+      <w:r>
+        <w:rPr>
+          <w:sz w:val="28"/>
+        </w:rPr>
+        <w:t>Request</w:t>
+      </w:r>
+      <w:proofErr w:type="spellEnd"/>
+      <w:r>
+        <w:rPr>
+          <w:sz w:val="28"/>
+        </w:rPr>
+        <w:t xml:space="preserve"> r </w:t>
+      </w:r>
+      <w:proofErr w:type="spellStart"/>
+      <w:r>
+        <w:rPr>
+          <w:sz w:val="28"/>
+        </w:rPr>
+        <w:t>where</w:t>
+      </w:r>
+      <w:proofErr w:type="spellEnd"/>
+      <w:r>
+        <w:rPr>
+          <w:sz w:val="28"/>
+        </w:rPr>
+        <w:t xml:space="preserve"> </w:t>
+      </w:r>
+      <w:proofErr w:type="spellStart"/>
+      <w:r>
+        <w:rPr>
+          <w:sz w:val="28"/>
+        </w:rPr>
+        <w:t>r.status</w:t>
+      </w:r>
+      <w:proofErr w:type="spellEnd"/>
+      <w:r>
+        <w:rPr>
+          <w:sz w:val="28"/>
+        </w:rPr>
+        <w:t xml:space="preserve">='DENIED' </w:t>
+      </w:r>
+      <w:proofErr w:type="spellStart"/>
+      <w:r>
+        <w:rPr>
+          <w:sz w:val="28"/>
+        </w:rPr>
+        <w:t>group</w:t>
+      </w:r>
+      <w:proofErr w:type="spellEnd"/>
+      <w:r>
+        <w:rPr>
+          <w:sz w:val="28"/>
+        </w:rPr>
+        <w:t xml:space="preserve"> </w:t>
+      </w:r>
+      <w:proofErr w:type="spellStart"/>
+      <w:r>
+        <w:rPr>
+          <w:sz w:val="28"/>
+        </w:rPr>
+        <w:t>by</w:t>
+      </w:r>
+      <w:proofErr w:type="spellEnd"/>
+      <w:r>
+        <w:rPr>
+          <w:sz w:val="28"/>
+        </w:rPr>
+        <w:t xml:space="preserve"> </w:t>
+      </w:r>
+      <w:proofErr w:type="spellStart"/>
+      <w:r>
+        <w:rPr>
+          <w:sz w:val="28"/>
+        </w:rPr>
+        <w:t>r.property.lessor</w:t>
+      </w:r>
+      <w:proofErr w:type="spellEnd"/>
+      <w:r>
+        <w:rPr>
+          <w:sz w:val="28"/>
+        </w:rPr>
+        <w:t xml:space="preserve"> </w:t>
+      </w:r>
+      <w:proofErr w:type="spellStart"/>
+      <w:r>
+        <w:rPr>
+          <w:sz w:val="28"/>
+        </w:rPr>
+        <w:t>having</w:t>
+      </w:r>
+      <w:proofErr w:type="spellEnd"/>
+      <w:r>
+        <w:rPr>
+          <w:sz w:val="28"/>
+        </w:rPr>
+        <w:t xml:space="preserve"> </w:t>
+      </w:r>
+      <w:proofErr w:type="spellStart"/>
+      <w:r>
+        <w:rPr>
+          <w:sz w:val="28"/>
+        </w:rPr>
+        <w:t>count</w:t>
+      </w:r>
+      <w:proofErr w:type="spellEnd"/>
+      <w:r>
+        <w:rPr>
+          <w:sz w:val="28"/>
+        </w:rPr>
+        <w:t>(r)&gt;=</w:t>
+      </w:r>
+      <w:proofErr w:type="spellStart"/>
+      <w:r>
+        <w:rPr>
+          <w:sz w:val="28"/>
+        </w:rPr>
+        <w:t>all</w:t>
+      </w:r>
+      <w:proofErr w:type="spellEnd"/>
+      <w:r>
+        <w:rPr>
+          <w:sz w:val="28"/>
+        </w:rPr>
+        <w:t>(</w:t>
+      </w:r>
+      <w:proofErr w:type="spellStart"/>
+      <w:r>
+        <w:rPr>
+          <w:sz w:val="28"/>
+        </w:rPr>
+        <w:t>select</w:t>
+      </w:r>
+      <w:proofErr w:type="spellEnd"/>
+      <w:r>
+        <w:rPr>
+          <w:sz w:val="28"/>
+        </w:rPr>
+        <w:t xml:space="preserve"> </w:t>
+      </w:r>
+      <w:proofErr w:type="spellStart"/>
+      <w:r>
+        <w:rPr>
+          <w:sz w:val="28"/>
+        </w:rPr>
+        <w:t>count</w:t>
+      </w:r>
+      <w:proofErr w:type="spellEnd"/>
+      <w:r>
+        <w:rPr>
+          <w:sz w:val="28"/>
+        </w:rPr>
+        <w:t xml:space="preserve">(c) </w:t>
+      </w:r>
+      <w:proofErr w:type="spellStart"/>
+      <w:r>
+        <w:rPr>
+          <w:sz w:val="28"/>
+        </w:rPr>
+        <w:t>from</w:t>
+      </w:r>
+      <w:proofErr w:type="spellEnd"/>
+      <w:r>
+        <w:rPr>
+          <w:sz w:val="28"/>
+        </w:rPr>
+        <w:t xml:space="preserve"> </w:t>
+      </w:r>
+      <w:proofErr w:type="spellStart"/>
+      <w:r>
+        <w:rPr>
+          <w:sz w:val="28"/>
+        </w:rPr>
+        <w:t>Request</w:t>
+      </w:r>
+      <w:proofErr w:type="spellEnd"/>
+      <w:r>
+        <w:rPr>
+          <w:sz w:val="28"/>
+        </w:rPr>
+        <w:t xml:space="preserve"> c </w:t>
+      </w:r>
+      <w:proofErr w:type="spellStart"/>
+      <w:r>
+        <w:rPr>
+          <w:sz w:val="28"/>
+        </w:rPr>
+        <w:t>where</w:t>
+      </w:r>
+      <w:proofErr w:type="spellEnd"/>
+      <w:r>
+        <w:rPr>
+          <w:sz w:val="28"/>
+        </w:rPr>
+        <w:t xml:space="preserve"> </w:t>
+      </w:r>
+      <w:proofErr w:type="spellStart"/>
+      <w:r>
+        <w:rPr>
+          <w:sz w:val="28"/>
+        </w:rPr>
+        <w:t>c.status</w:t>
+      </w:r>
+      <w:proofErr w:type="spellEnd"/>
+      <w:r>
+        <w:rPr>
+          <w:sz w:val="28"/>
+        </w:rPr>
+        <w:t xml:space="preserve">='DENIED' </w:t>
+      </w:r>
+      <w:proofErr w:type="spellStart"/>
+      <w:r>
+        <w:rPr>
+          <w:sz w:val="28"/>
+        </w:rPr>
+        <w:t>group</w:t>
+      </w:r>
+      <w:proofErr w:type="spellEnd"/>
+      <w:r>
+        <w:rPr>
+          <w:sz w:val="28"/>
+        </w:rPr>
+        <w:t xml:space="preserve"> </w:t>
+      </w:r>
+      <w:proofErr w:type="spellStart"/>
+      <w:r>
+        <w:rPr>
+          <w:sz w:val="28"/>
+        </w:rPr>
+        <w:t>by</w:t>
+      </w:r>
+      <w:proofErr w:type="spellEnd"/>
+      <w:r>
+        <w:rPr>
+          <w:sz w:val="28"/>
+        </w:rPr>
+        <w:t xml:space="preserve"> </w:t>
+      </w:r>
+      <w:proofErr w:type="spellStart"/>
+      <w:r>
+        <w:rPr>
+          <w:sz w:val="28"/>
+        </w:rPr>
+        <w:t>c.property.lessor</w:t>
+      </w:r>
+      <w:proofErr w:type="spellEnd"/>
+      <w:r>
+        <w:rPr>
+          <w:sz w:val="28"/>
+        </w:rPr>
+        <w:t>);</w:t>
+      </w:r>
     </w:p>
     <w:p>
       <w:pPr>
@@ -1059,6 +1784,7 @@
           <w:ilvl w:val="0"/>
           <w:numId w:val="3"/>
         </w:numPr>
+        <w:jc w:val="both"/>
       </w:pPr>
       <w:proofErr w:type="spellStart"/>
       <w:r>
@@ -1073,6 +1799,417 @@
           <w:sz w:val="28"/>
         </w:rPr>
         <w:t xml:space="preserve"> C/5</w:t>
+      </w:r>
+      <w:r>
+        <w:rPr>
+          <w:sz w:val="28"/>
+        </w:rPr>
+        <w:t>:</w:t>
+      </w:r>
+      <w:r>
+        <w:t xml:space="preserve"> </w:t>
+      </w:r>
+      <w:r>
+        <w:t>“</w:t>
+      </w:r>
+      <w:proofErr w:type="spellStart"/>
+      <w:r>
+        <w:rPr>
+          <w:sz w:val="28"/>
+        </w:rPr>
+        <w:t>The</w:t>
+      </w:r>
+      <w:proofErr w:type="spellEnd"/>
+      <w:r>
+        <w:rPr>
+          <w:sz w:val="28"/>
+        </w:rPr>
+        <w:t xml:space="preserve"> </w:t>
+      </w:r>
+      <w:proofErr w:type="spellStart"/>
+      <w:r>
+        <w:rPr>
+          <w:sz w:val="28"/>
+        </w:rPr>
+        <w:t>lessors</w:t>
+      </w:r>
+      <w:proofErr w:type="spellEnd"/>
+      <w:r>
+        <w:rPr>
+          <w:sz w:val="28"/>
+        </w:rPr>
+        <w:t xml:space="preserve"> </w:t>
+      </w:r>
+      <w:proofErr w:type="spellStart"/>
+      <w:r>
+        <w:rPr>
+          <w:sz w:val="28"/>
+        </w:rPr>
+        <w:t>who</w:t>
+      </w:r>
+      <w:proofErr w:type="spellEnd"/>
+      <w:r>
+        <w:rPr>
+          <w:sz w:val="28"/>
+        </w:rPr>
+        <w:t xml:space="preserve"> </w:t>
+      </w:r>
+      <w:proofErr w:type="spellStart"/>
+      <w:r>
+        <w:rPr>
+          <w:sz w:val="28"/>
+        </w:rPr>
+        <w:t>have</w:t>
+      </w:r>
+      <w:proofErr w:type="spellEnd"/>
+      <w:r>
+        <w:rPr>
+          <w:sz w:val="28"/>
+        </w:rPr>
+        <w:t xml:space="preserve"> </w:t>
+      </w:r>
+      <w:proofErr w:type="spellStart"/>
+      <w:r>
+        <w:rPr>
+          <w:sz w:val="28"/>
+        </w:rPr>
+        <w:t>pending</w:t>
+      </w:r>
+      <w:proofErr w:type="spellEnd"/>
+      <w:r>
+        <w:rPr>
+          <w:sz w:val="28"/>
+        </w:rPr>
+        <w:t xml:space="preserve"> more </w:t>
+      </w:r>
+      <w:proofErr w:type="spellStart"/>
+      <w:r>
+        <w:rPr>
+          <w:sz w:val="28"/>
+        </w:rPr>
+        <w:t>requests</w:t>
+      </w:r>
+      <w:proofErr w:type="spellEnd"/>
+      <w:r>
+        <w:rPr>
+          <w:sz w:val="28"/>
+        </w:rPr>
+        <w:t>.</w:t>
+      </w:r>
+      <w:r>
+        <w:rPr>
+          <w:sz w:val="28"/>
+        </w:rPr>
+        <w:t>”</w:t>
+      </w:r>
+    </w:p>
+    <w:p>
+      <w:pPr>
+        <w:pStyle w:val="Prrafodelista"/>
+      </w:pPr>
+    </w:p>
+    <w:p>
+      <w:pPr>
+        <w:pStyle w:val="Default"/>
+        <w:ind w:left="720"/>
+        <w:jc w:val="both"/>
+        <w:rPr>
+          <w:sz w:val="28"/>
+        </w:rPr>
+      </w:pPr>
+      <w:proofErr w:type="spellStart"/>
+      <w:r>
+        <w:rPr>
+          <w:sz w:val="28"/>
+        </w:rPr>
+        <w:t>select</w:t>
+      </w:r>
+      <w:proofErr w:type="spellEnd"/>
+      <w:r>
+        <w:rPr>
+          <w:sz w:val="28"/>
+        </w:rPr>
+        <w:t xml:space="preserve"> </w:t>
+      </w:r>
+      <w:proofErr w:type="spellStart"/>
+      <w:r>
+        <w:rPr>
+          <w:sz w:val="28"/>
+        </w:rPr>
+        <w:t>r.property.lessor</w:t>
+      </w:r>
+      <w:proofErr w:type="spellEnd"/>
+      <w:r>
+        <w:rPr>
+          <w:sz w:val="28"/>
+        </w:rPr>
+        <w:t xml:space="preserve"> </w:t>
+      </w:r>
+      <w:proofErr w:type="spellStart"/>
+      <w:r>
+        <w:rPr>
+          <w:sz w:val="28"/>
+        </w:rPr>
+        <w:t>from</w:t>
+      </w:r>
+      <w:proofErr w:type="spellEnd"/>
+      <w:r>
+        <w:rPr>
+          <w:sz w:val="28"/>
+        </w:rPr>
+        <w:t xml:space="preserve"> </w:t>
+      </w:r>
+      <w:proofErr w:type="spellStart"/>
+      <w:r>
+        <w:rPr>
+          <w:sz w:val="28"/>
+        </w:rPr>
+        <w:t>Request</w:t>
+      </w:r>
+      <w:proofErr w:type="spellEnd"/>
+      <w:r>
+        <w:rPr>
+          <w:sz w:val="28"/>
+        </w:rPr>
+        <w:t xml:space="preserve"> r </w:t>
+      </w:r>
+      <w:proofErr w:type="spellStart"/>
+      <w:r>
+        <w:rPr>
+          <w:sz w:val="28"/>
+        </w:rPr>
+        <w:t>where</w:t>
+      </w:r>
+      <w:proofErr w:type="spellEnd"/>
+      <w:r>
+        <w:rPr>
+          <w:sz w:val="28"/>
+        </w:rPr>
+        <w:t xml:space="preserve"> </w:t>
+      </w:r>
+      <w:proofErr w:type="spellStart"/>
+      <w:r>
+        <w:rPr>
+          <w:sz w:val="28"/>
+        </w:rPr>
+        <w:t>r.status</w:t>
+      </w:r>
+      <w:proofErr w:type="spellEnd"/>
+      <w:r>
+        <w:rPr>
+          <w:sz w:val="28"/>
+        </w:rPr>
+        <w:t xml:space="preserve">='PENDING' </w:t>
+      </w:r>
+      <w:proofErr w:type="spellStart"/>
+      <w:r>
+        <w:rPr>
+          <w:sz w:val="28"/>
+        </w:rPr>
+        <w:t>group</w:t>
+      </w:r>
+      <w:proofErr w:type="spellEnd"/>
+      <w:r>
+        <w:rPr>
+          <w:sz w:val="28"/>
+        </w:rPr>
+        <w:t xml:space="preserve"> </w:t>
+      </w:r>
+      <w:proofErr w:type="spellStart"/>
+      <w:r>
+        <w:rPr>
+          <w:sz w:val="28"/>
+        </w:rPr>
+        <w:t>by</w:t>
+      </w:r>
+      <w:proofErr w:type="spellEnd"/>
+      <w:r>
+        <w:rPr>
+          <w:sz w:val="28"/>
+        </w:rPr>
+        <w:t xml:space="preserve"> </w:t>
+      </w:r>
+      <w:proofErr w:type="spellStart"/>
+      <w:r>
+        <w:rPr>
+          <w:sz w:val="28"/>
+        </w:rPr>
+        <w:t>r.property.lessor</w:t>
+      </w:r>
+      <w:proofErr w:type="spellEnd"/>
+      <w:r>
+        <w:rPr>
+          <w:sz w:val="28"/>
+        </w:rPr>
+        <w:t xml:space="preserve"> </w:t>
+      </w:r>
+      <w:proofErr w:type="spellStart"/>
+      <w:r>
+        <w:rPr>
+          <w:sz w:val="28"/>
+        </w:rPr>
+        <w:t>having</w:t>
+      </w:r>
+      <w:proofErr w:type="spellEnd"/>
+      <w:r>
+        <w:rPr>
+          <w:sz w:val="28"/>
+        </w:rPr>
+        <w:t xml:space="preserve"> </w:t>
+      </w:r>
+      <w:proofErr w:type="spellStart"/>
+      <w:r>
+        <w:rPr>
+          <w:sz w:val="28"/>
+        </w:rPr>
+        <w:t>count</w:t>
+      </w:r>
+      <w:proofErr w:type="spellEnd"/>
+      <w:r>
+        <w:rPr>
+          <w:sz w:val="28"/>
+        </w:rPr>
+        <w:t>(r)&gt;=</w:t>
+      </w:r>
+      <w:proofErr w:type="spellStart"/>
+      <w:r>
+        <w:rPr>
+          <w:sz w:val="28"/>
+        </w:rPr>
+        <w:t>all</w:t>
+      </w:r>
+      <w:proofErr w:type="spellEnd"/>
+      <w:r>
+        <w:rPr>
+          <w:sz w:val="28"/>
+        </w:rPr>
+        <w:t>(</w:t>
+      </w:r>
+      <w:proofErr w:type="spellStart"/>
+      <w:r>
+        <w:rPr>
+          <w:sz w:val="28"/>
+        </w:rPr>
+        <w:t>select</w:t>
+      </w:r>
+      <w:proofErr w:type="spellEnd"/>
+      <w:r>
+        <w:rPr>
+          <w:sz w:val="28"/>
+        </w:rPr>
+        <w:t xml:space="preserve"> </w:t>
+      </w:r>
+      <w:proofErr w:type="spellStart"/>
+      <w:r>
+        <w:rPr>
+          <w:sz w:val="28"/>
+        </w:rPr>
+        <w:t>count</w:t>
+      </w:r>
+      <w:proofErr w:type="spellEnd"/>
+      <w:r>
+        <w:rPr>
+          <w:sz w:val="28"/>
+        </w:rPr>
+        <w:t xml:space="preserve">(c) </w:t>
+      </w:r>
+      <w:proofErr w:type="spellStart"/>
+      <w:r>
+        <w:rPr>
+          <w:sz w:val="28"/>
+        </w:rPr>
+        <w:t>from</w:t>
+      </w:r>
+      <w:proofErr w:type="spellEnd"/>
+      <w:r>
+        <w:rPr>
+          <w:sz w:val="28"/>
+        </w:rPr>
+        <w:t xml:space="preserve"> </w:t>
+      </w:r>
+      <w:proofErr w:type="spellStart"/>
+      <w:r>
+        <w:rPr>
+          <w:sz w:val="28"/>
+        </w:rPr>
+        <w:t>Request</w:t>
+      </w:r>
+      <w:proofErr w:type="spellEnd"/>
+      <w:r>
+        <w:rPr>
+          <w:sz w:val="28"/>
+        </w:rPr>
+        <w:t xml:space="preserve"> c </w:t>
+      </w:r>
+      <w:proofErr w:type="spellStart"/>
+      <w:r>
+        <w:rPr>
+          <w:sz w:val="28"/>
+        </w:rPr>
+        <w:t>where</w:t>
+      </w:r>
+      <w:proofErr w:type="spellEnd"/>
+      <w:r>
+        <w:rPr>
+          <w:sz w:val="28"/>
+        </w:rPr>
+        <w:t xml:space="preserve"> </w:t>
+      </w:r>
+      <w:proofErr w:type="spellStart"/>
+      <w:r>
+        <w:rPr>
+          <w:sz w:val="28"/>
+        </w:rPr>
+        <w:t>c.status</w:t>
+      </w:r>
+      <w:proofErr w:type="spellEnd"/>
+      <w:r>
+        <w:rPr>
+          <w:sz w:val="28"/>
+        </w:rPr>
+        <w:t xml:space="preserve">='PENDING' </w:t>
+      </w:r>
+      <w:proofErr w:type="spellStart"/>
+      <w:r>
+        <w:rPr>
+          <w:sz w:val="28"/>
+        </w:rPr>
+        <w:t>group</w:t>
+      </w:r>
+      <w:proofErr w:type="spellEnd"/>
+      <w:r>
+        <w:rPr>
+          <w:sz w:val="28"/>
+        </w:rPr>
+        <w:t xml:space="preserve"> </w:t>
+      </w:r>
+      <w:proofErr w:type="spellStart"/>
+      <w:r>
+        <w:rPr>
+          <w:sz w:val="28"/>
+        </w:rPr>
+        <w:t>by</w:t>
+      </w:r>
+      <w:proofErr w:type="spellEnd"/>
+      <w:r>
+        <w:rPr>
+          <w:sz w:val="28"/>
+        </w:rPr>
+        <w:t xml:space="preserve"> </w:t>
+      </w:r>
+      <w:proofErr w:type="spellStart"/>
+      <w:r>
+        <w:rPr>
+          <w:sz w:val="28"/>
+        </w:rPr>
+        <w:t>c.property.lessor</w:t>
+      </w:r>
+      <w:proofErr w:type="spellEnd"/>
+      <w:r>
+        <w:rPr>
+          <w:sz w:val="28"/>
+        </w:rPr>
+        <w:t>);</w:t>
       </w:r>
     </w:p>
     <w:p>
@@ -1087,6 +2224,7 @@
           <w:ilvl w:val="0"/>
           <w:numId w:val="3"/>
         </w:numPr>
+        <w:jc w:val="both"/>
       </w:pPr>
       <w:proofErr w:type="spellStart"/>
       <w:r>
@@ -1217,6 +2355,7 @@
       <w:pPr>
         <w:pStyle w:val="Default"/>
         <w:ind w:left="708"/>
+        <w:jc w:val="both"/>
         <w:rPr>
           <w:sz w:val="28"/>
         </w:rPr>
@@ -1226,6 +2365,7 @@
       <w:pPr>
         <w:pStyle w:val="Default"/>
         <w:ind w:left="708"/>
+        <w:jc w:val="both"/>
         <w:rPr>
           <w:sz w:val="28"/>
         </w:rPr>
@@ -1529,6 +2669,7 @@
       <w:pPr>
         <w:pStyle w:val="Default"/>
         <w:ind w:left="708"/>
+        <w:jc w:val="both"/>
       </w:pPr>
     </w:p>
     <w:p>
@@ -1538,6 +2679,7 @@
           <w:ilvl w:val="0"/>
           <w:numId w:val="3"/>
         </w:numPr>
+        <w:jc w:val="both"/>
       </w:pPr>
       <w:proofErr w:type="spellStart"/>
       <w:r>
@@ -1668,12 +2810,14 @@
       <w:pPr>
         <w:pStyle w:val="Default"/>
         <w:ind w:left="720"/>
+        <w:jc w:val="both"/>
       </w:pPr>
     </w:p>
     <w:p>
       <w:pPr>
         <w:pStyle w:val="Default"/>
         <w:ind w:left="720"/>
+        <w:jc w:val="both"/>
         <w:rPr>
           <w:sz w:val="28"/>
         </w:rPr>
@@ -1985,6 +3129,7 @@
           <w:ilvl w:val="0"/>
           <w:numId w:val="3"/>
         </w:numPr>
+        <w:jc w:val="both"/>
       </w:pPr>
       <w:proofErr w:type="spellStart"/>
       <w:r>
@@ -2101,12 +3246,14 @@
       <w:pPr>
         <w:pStyle w:val="Default"/>
         <w:ind w:left="720"/>
+        <w:jc w:val="both"/>
       </w:pPr>
     </w:p>
     <w:p>
       <w:pPr>
         <w:pStyle w:val="Default"/>
         <w:ind w:left="720"/>
+        <w:jc w:val="both"/>
         <w:rPr>
           <w:sz w:val="28"/>
         </w:rPr>
@@ -2418,6 +3565,7 @@
           <w:ilvl w:val="0"/>
           <w:numId w:val="3"/>
         </w:numPr>
+        <w:jc w:val="both"/>
       </w:pPr>
       <w:proofErr w:type="spellStart"/>
       <w:r>
@@ -2432,6 +3580,138 @@
           <w:sz w:val="28"/>
         </w:rPr>
         <w:t xml:space="preserve"> C/9</w:t>
+      </w:r>
+      <w:r>
+        <w:rPr>
+          <w:sz w:val="28"/>
+        </w:rPr>
+        <w:t>select 1.0*(</w:t>
+      </w:r>
+      <w:proofErr w:type="spellStart"/>
+      <w:r>
+        <w:rPr>
+          <w:sz w:val="28"/>
+        </w:rPr>
+        <w:t>select</w:t>
+      </w:r>
+      <w:proofErr w:type="spellEnd"/>
+      <w:r>
+        <w:rPr>
+          <w:sz w:val="28"/>
+        </w:rPr>
+        <w:t xml:space="preserve"> </w:t>
+      </w:r>
+      <w:proofErr w:type="spellStart"/>
+      <w:r>
+        <w:rPr>
+          <w:sz w:val="28"/>
+        </w:rPr>
+        <w:t>count</w:t>
+      </w:r>
+      <w:proofErr w:type="spellEnd"/>
+      <w:r>
+        <w:rPr>
+          <w:sz w:val="28"/>
+        </w:rPr>
+        <w:t xml:space="preserve">(r) </w:t>
+      </w:r>
+      <w:proofErr w:type="spellStart"/>
+      <w:r>
+        <w:rPr>
+          <w:sz w:val="28"/>
+        </w:rPr>
+        <w:t>from</w:t>
+      </w:r>
+      <w:proofErr w:type="spellEnd"/>
+      <w:r>
+        <w:rPr>
+          <w:sz w:val="28"/>
+        </w:rPr>
+        <w:t xml:space="preserve"> </w:t>
+      </w:r>
+      <w:proofErr w:type="spellStart"/>
+      <w:r>
+        <w:rPr>
+          <w:sz w:val="28"/>
+        </w:rPr>
+        <w:t>Request</w:t>
+      </w:r>
+      <w:proofErr w:type="spellEnd"/>
+      <w:r>
+        <w:rPr>
+          <w:sz w:val="28"/>
+        </w:rPr>
+        <w:t xml:space="preserve"> r </w:t>
+      </w:r>
+      <w:proofErr w:type="spellStart"/>
+      <w:r>
+        <w:rPr>
+          <w:sz w:val="28"/>
+        </w:rPr>
+        <w:t>where</w:t>
+      </w:r>
+      <w:proofErr w:type="spellEnd"/>
+      <w:r>
+        <w:rPr>
+          <w:sz w:val="28"/>
+        </w:rPr>
+        <w:t xml:space="preserve"> </w:t>
+      </w:r>
+      <w:proofErr w:type="spellStart"/>
+      <w:r>
+        <w:rPr>
+          <w:sz w:val="28"/>
+        </w:rPr>
+        <w:t>r.status</w:t>
+      </w:r>
+      <w:proofErr w:type="spellEnd"/>
+      <w:r>
+        <w:rPr>
+          <w:sz w:val="28"/>
+        </w:rPr>
+        <w:t>='ACCEPTED')/</w:t>
+      </w:r>
+      <w:proofErr w:type="spellStart"/>
+      <w:r>
+        <w:rPr>
+          <w:sz w:val="28"/>
+        </w:rPr>
+        <w:t>count</w:t>
+      </w:r>
+      <w:proofErr w:type="spellEnd"/>
+      <w:r>
+        <w:rPr>
+          <w:sz w:val="28"/>
+        </w:rPr>
+        <w:t xml:space="preserve">(r1) </w:t>
+      </w:r>
+      <w:proofErr w:type="spellStart"/>
+      <w:r>
+        <w:rPr>
+          <w:sz w:val="28"/>
+        </w:rPr>
+        <w:t>from</w:t>
+      </w:r>
+      <w:proofErr w:type="spellEnd"/>
+      <w:r>
+        <w:rPr>
+          <w:sz w:val="28"/>
+        </w:rPr>
+        <w:t xml:space="preserve"> </w:t>
+      </w:r>
+      <w:proofErr w:type="spellStart"/>
+      <w:r>
+        <w:rPr>
+          <w:sz w:val="28"/>
+        </w:rPr>
+        <w:t>Request</w:t>
+      </w:r>
+      <w:proofErr w:type="spellEnd"/>
+      <w:r>
+        <w:rPr>
+          <w:sz w:val="28"/>
+        </w:rPr>
+        <w:t xml:space="preserve"> r1;</w:t>
       </w:r>
     </w:p>
     <w:p>
@@ -2446,6 +3726,7 @@
           <w:ilvl w:val="0"/>
           <w:numId w:val="3"/>
         </w:numPr>
+        <w:jc w:val="both"/>
       </w:pPr>
       <w:proofErr w:type="spellStart"/>
       <w:r>
@@ -2460,6 +3741,138 @@
           <w:sz w:val="28"/>
         </w:rPr>
         <w:t xml:space="preserve"> C/10</w:t>
+      </w:r>
+      <w:r>
+        <w:rPr>
+          <w:sz w:val="28"/>
+        </w:rPr>
+        <w:t>select 1.0*(</w:t>
+      </w:r>
+      <w:proofErr w:type="spellStart"/>
+      <w:r>
+        <w:rPr>
+          <w:sz w:val="28"/>
+        </w:rPr>
+        <w:t>select</w:t>
+      </w:r>
+      <w:proofErr w:type="spellEnd"/>
+      <w:r>
+        <w:rPr>
+          <w:sz w:val="28"/>
+        </w:rPr>
+        <w:t xml:space="preserve"> </w:t>
+      </w:r>
+      <w:proofErr w:type="spellStart"/>
+      <w:r>
+        <w:rPr>
+          <w:sz w:val="28"/>
+        </w:rPr>
+        <w:t>count</w:t>
+      </w:r>
+      <w:proofErr w:type="spellEnd"/>
+      <w:r>
+        <w:rPr>
+          <w:sz w:val="28"/>
+        </w:rPr>
+        <w:t xml:space="preserve">(r) </w:t>
+      </w:r>
+      <w:proofErr w:type="spellStart"/>
+      <w:r>
+        <w:rPr>
+          <w:sz w:val="28"/>
+        </w:rPr>
+        <w:t>from</w:t>
+      </w:r>
+      <w:proofErr w:type="spellEnd"/>
+      <w:r>
+        <w:rPr>
+          <w:sz w:val="28"/>
+        </w:rPr>
+        <w:t xml:space="preserve"> </w:t>
+      </w:r>
+      <w:proofErr w:type="spellStart"/>
+      <w:r>
+        <w:rPr>
+          <w:sz w:val="28"/>
+        </w:rPr>
+        <w:t>Request</w:t>
+      </w:r>
+      <w:proofErr w:type="spellEnd"/>
+      <w:r>
+        <w:rPr>
+          <w:sz w:val="28"/>
+        </w:rPr>
+        <w:t xml:space="preserve"> r </w:t>
+      </w:r>
+      <w:proofErr w:type="spellStart"/>
+      <w:r>
+        <w:rPr>
+          <w:sz w:val="28"/>
+        </w:rPr>
+        <w:t>where</w:t>
+      </w:r>
+      <w:proofErr w:type="spellEnd"/>
+      <w:r>
+        <w:rPr>
+          <w:sz w:val="28"/>
+        </w:rPr>
+        <w:t xml:space="preserve"> </w:t>
+      </w:r>
+      <w:proofErr w:type="spellStart"/>
+      <w:r>
+        <w:rPr>
+          <w:sz w:val="28"/>
+        </w:rPr>
+        <w:t>r.status</w:t>
+      </w:r>
+      <w:proofErr w:type="spellEnd"/>
+      <w:r>
+        <w:rPr>
+          <w:sz w:val="28"/>
+        </w:rPr>
+        <w:t>='ACCEPTED')/</w:t>
+      </w:r>
+      <w:proofErr w:type="spellStart"/>
+      <w:r>
+        <w:rPr>
+          <w:sz w:val="28"/>
+        </w:rPr>
+        <w:t>count</w:t>
+      </w:r>
+      <w:proofErr w:type="spellEnd"/>
+      <w:r>
+        <w:rPr>
+          <w:sz w:val="28"/>
+        </w:rPr>
+        <w:t xml:space="preserve">(r1) </w:t>
+      </w:r>
+      <w:proofErr w:type="spellStart"/>
+      <w:r>
+        <w:rPr>
+          <w:sz w:val="28"/>
+        </w:rPr>
+        <w:t>from</w:t>
+      </w:r>
+      <w:proofErr w:type="spellEnd"/>
+      <w:r>
+        <w:rPr>
+          <w:sz w:val="28"/>
+        </w:rPr>
+        <w:t xml:space="preserve"> </w:t>
+      </w:r>
+      <w:proofErr w:type="spellStart"/>
+      <w:r>
+        <w:rPr>
+          <w:sz w:val="28"/>
+        </w:rPr>
+        <w:t>Request</w:t>
+      </w:r>
+      <w:proofErr w:type="spellEnd"/>
+      <w:r>
+        <w:rPr>
+          <w:sz w:val="28"/>
+        </w:rPr>
+        <w:t xml:space="preserve"> r1;</w:t>
       </w:r>
     </w:p>
     <w:p>
@@ -2474,6 +3887,7 @@
           <w:ilvl w:val="0"/>
           <w:numId w:val="3"/>
         </w:numPr>
+        <w:jc w:val="both"/>
       </w:pPr>
       <w:proofErr w:type="spellStart"/>
       <w:r>
@@ -2495,6 +3909,159 @@
         </w:rPr>
         <w:t xml:space="preserve">: </w:t>
       </w:r>
+      <w:r>
+        <w:rPr>
+          <w:sz w:val="28"/>
+        </w:rPr>
+        <w:t>“</w:t>
+      </w:r>
+      <w:proofErr w:type="spellStart"/>
+      <w:r>
+        <w:rPr>
+          <w:sz w:val="28"/>
+        </w:rPr>
+        <w:t>The</w:t>
+      </w:r>
+      <w:proofErr w:type="spellEnd"/>
+      <w:r>
+        <w:rPr>
+          <w:sz w:val="28"/>
+        </w:rPr>
+        <w:t xml:space="preserve"> </w:t>
+      </w:r>
+      <w:proofErr w:type="spellStart"/>
+      <w:r>
+        <w:rPr>
+          <w:sz w:val="28"/>
+        </w:rPr>
+        <w:t>average</w:t>
+      </w:r>
+      <w:proofErr w:type="spellEnd"/>
+      <w:r>
+        <w:rPr>
+          <w:sz w:val="28"/>
+        </w:rPr>
+        <w:t xml:space="preserve">, </w:t>
+      </w:r>
+      <w:proofErr w:type="spellStart"/>
+      <w:r>
+        <w:rPr>
+          <w:sz w:val="28"/>
+        </w:rPr>
+        <w:t>the</w:t>
+      </w:r>
+      <w:proofErr w:type="spellEnd"/>
+      <w:r>
+        <w:rPr>
+          <w:sz w:val="28"/>
+        </w:rPr>
+        <w:t xml:space="preserve"> </w:t>
+      </w:r>
+      <w:proofErr w:type="spellStart"/>
+      <w:r>
+        <w:rPr>
+          <w:sz w:val="28"/>
+        </w:rPr>
+        <w:t>minimum</w:t>
+      </w:r>
+      <w:proofErr w:type="spellEnd"/>
+      <w:r>
+        <w:rPr>
+          <w:sz w:val="28"/>
+        </w:rPr>
+        <w:t xml:space="preserve">, and </w:t>
+      </w:r>
+      <w:proofErr w:type="spellStart"/>
+      <w:r>
+        <w:rPr>
+          <w:sz w:val="28"/>
+        </w:rPr>
+        <w:t>the</w:t>
+      </w:r>
+      <w:proofErr w:type="spellEnd"/>
+      <w:r>
+        <w:rPr>
+          <w:sz w:val="28"/>
+        </w:rPr>
+        <w:t xml:space="preserve"> </w:t>
+      </w:r>
+      <w:proofErr w:type="spellStart"/>
+      <w:r>
+        <w:rPr>
+          <w:sz w:val="28"/>
+        </w:rPr>
+        <w:t>maximum</w:t>
+      </w:r>
+      <w:proofErr w:type="spellEnd"/>
+      <w:r>
+        <w:rPr>
+          <w:sz w:val="28"/>
+        </w:rPr>
+        <w:t xml:space="preserve"> </w:t>
+      </w:r>
+      <w:proofErr w:type="spellStart"/>
+      <w:r>
+        <w:rPr>
+          <w:sz w:val="28"/>
+        </w:rPr>
+        <w:t>number</w:t>
+      </w:r>
+      <w:proofErr w:type="spellEnd"/>
+      <w:r>
+        <w:rPr>
+          <w:sz w:val="28"/>
+        </w:rPr>
+        <w:t xml:space="preserve"> of </w:t>
+      </w:r>
+      <w:proofErr w:type="spellStart"/>
+      <w:r>
+        <w:rPr>
+          <w:sz w:val="28"/>
+        </w:rPr>
+        <w:t>results</w:t>
+      </w:r>
+      <w:proofErr w:type="spellEnd"/>
+      <w:r>
+        <w:rPr>
+          <w:sz w:val="28"/>
+        </w:rPr>
+        <w:t xml:space="preserve"> per </w:t>
+      </w:r>
+      <w:proofErr w:type="spellStart"/>
+      <w:r>
+        <w:rPr>
+          <w:sz w:val="28"/>
+        </w:rPr>
+        <w:t>finder</w:t>
+      </w:r>
+      <w:proofErr w:type="spellEnd"/>
+      <w:r>
+        <w:rPr>
+          <w:sz w:val="28"/>
+        </w:rPr>
+        <w:t>.</w:t>
+      </w:r>
+      <w:r>
+        <w:rPr>
+          <w:sz w:val="28"/>
+        </w:rPr>
+        <w:t>”</w:t>
+      </w:r>
+    </w:p>
+    <w:p>
+      <w:pPr>
+        <w:pStyle w:val="Prrafodelista"/>
+        <w:rPr>
+          <w:sz w:val="28"/>
+        </w:rPr>
+      </w:pPr>
+    </w:p>
+    <w:p>
+      <w:pPr>
+        <w:pStyle w:val="Default"/>
+        <w:ind w:left="720"/>
+        <w:jc w:val="both"/>
+      </w:pPr>
       <w:proofErr w:type="spellStart"/>
       <w:r>
         <w:rPr>
@@ -2507,35 +4074,77 @@
         <w:rPr>
           <w:sz w:val="28"/>
         </w:rPr>
-        <w:t xml:space="preserve"> 1.0*(</w:t>
-      </w:r>
-      <w:proofErr w:type="spellStart"/>
-      <w:r>
-        <w:rPr>
-          <w:sz w:val="28"/>
-        </w:rPr>
-        <w:t>select</w:t>
-      </w:r>
-      <w:proofErr w:type="spellEnd"/>
-      <w:r>
-        <w:rPr>
-          <w:sz w:val="28"/>
-        </w:rPr>
-        <w:t xml:space="preserve"> </w:t>
-      </w:r>
-      <w:proofErr w:type="spellStart"/>
-      <w:r>
-        <w:rPr>
-          <w:sz w:val="28"/>
-        </w:rPr>
-        <w:t>count</w:t>
-      </w:r>
-      <w:proofErr w:type="spellEnd"/>
-      <w:r>
-        <w:rPr>
-          <w:sz w:val="28"/>
-        </w:rPr>
-        <w:t xml:space="preserve">(f) </w:t>
+        <w:t xml:space="preserve"> min(</w:t>
+      </w:r>
+      <w:proofErr w:type="spellStart"/>
+      <w:r>
+        <w:rPr>
+          <w:sz w:val="28"/>
+        </w:rPr>
+        <w:t>f.results.size</w:t>
+      </w:r>
+      <w:proofErr w:type="spellEnd"/>
+      <w:r>
+        <w:rPr>
+          <w:sz w:val="28"/>
+        </w:rPr>
+        <w:t>),</w:t>
+      </w:r>
+      <w:proofErr w:type="spellStart"/>
+      <w:r>
+        <w:rPr>
+          <w:sz w:val="28"/>
+        </w:rPr>
+        <w:t>avg</w:t>
+      </w:r>
+      <w:proofErr w:type="spellEnd"/>
+      <w:r>
+        <w:rPr>
+          <w:sz w:val="28"/>
+        </w:rPr>
+        <w:t>(</w:t>
+      </w:r>
+      <w:proofErr w:type="spellStart"/>
+      <w:r>
+        <w:rPr>
+          <w:sz w:val="28"/>
+        </w:rPr>
+        <w:t>f.results.size</w:t>
+      </w:r>
+      <w:proofErr w:type="spellEnd"/>
+      <w:r>
+        <w:rPr>
+          <w:sz w:val="28"/>
+        </w:rPr>
+        <w:t>),</w:t>
+      </w:r>
+      <w:proofErr w:type="spellStart"/>
+      <w:r>
+        <w:rPr>
+          <w:sz w:val="28"/>
+        </w:rPr>
+        <w:t>max</w:t>
+      </w:r>
+      <w:proofErr w:type="spellEnd"/>
+      <w:r>
+        <w:rPr>
+          <w:sz w:val="28"/>
+        </w:rPr>
+        <w:t>(</w:t>
+      </w:r>
+      <w:proofErr w:type="spellStart"/>
+      <w:r>
+        <w:rPr>
+          <w:sz w:val="28"/>
+        </w:rPr>
+        <w:t>f.results.size</w:t>
+      </w:r>
+      <w:proofErr w:type="spellEnd"/>
+      <w:r>
+        <w:rPr>
+          <w:sz w:val="28"/>
+        </w:rPr>
+        <w:t xml:space="preserve">) </w:t>
       </w:r>
       <w:proofErr w:type="spellStart"/>
       <w:r>
@@ -2563,136 +4172,34 @@
         <w:rPr>
           <w:sz w:val="28"/>
         </w:rPr>
-        <w:t xml:space="preserve"> f </w:t>
-      </w:r>
-      <w:proofErr w:type="spellStart"/>
-      <w:r>
-        <w:rPr>
-          <w:sz w:val="28"/>
-        </w:rPr>
-        <w:t>where</w:t>
-      </w:r>
-      <w:proofErr w:type="spellEnd"/>
-      <w:r>
-        <w:rPr>
-          <w:sz w:val="28"/>
-        </w:rPr>
-        <w:t xml:space="preserve"> </w:t>
-      </w:r>
-      <w:proofErr w:type="spellStart"/>
-      <w:r>
-        <w:rPr>
-          <w:sz w:val="28"/>
-        </w:rPr>
-        <w:t>f.destinationCity</w:t>
-      </w:r>
-      <w:proofErr w:type="spellEnd"/>
-      <w:r>
-        <w:rPr>
-          <w:sz w:val="28"/>
-        </w:rPr>
-        <w:t xml:space="preserve"> in(</w:t>
-      </w:r>
-      <w:proofErr w:type="spellStart"/>
-      <w:r>
-        <w:rPr>
-          <w:sz w:val="28"/>
-        </w:rPr>
-        <w:t>select</w:t>
-      </w:r>
-      <w:proofErr w:type="spellEnd"/>
-      <w:r>
-        <w:rPr>
-          <w:sz w:val="28"/>
-        </w:rPr>
-        <w:t xml:space="preserve"> </w:t>
-      </w:r>
-      <w:proofErr w:type="spellStart"/>
-      <w:r>
-        <w:rPr>
-          <w:sz w:val="28"/>
-        </w:rPr>
-        <w:t>v.text</w:t>
-      </w:r>
-      <w:proofErr w:type="spellEnd"/>
-      <w:r>
-        <w:rPr>
-          <w:sz w:val="28"/>
-        </w:rPr>
-        <w:t xml:space="preserve"> </w:t>
-      </w:r>
-      <w:proofErr w:type="spellStart"/>
-      <w:r>
-        <w:rPr>
-          <w:sz w:val="28"/>
-        </w:rPr>
-        <w:t>from</w:t>
-      </w:r>
-      <w:proofErr w:type="spellEnd"/>
-      <w:r>
-        <w:rPr>
-          <w:sz w:val="28"/>
-        </w:rPr>
-        <w:t xml:space="preserve"> </w:t>
-      </w:r>
-      <w:proofErr w:type="spellStart"/>
-      <w:r>
-        <w:rPr>
-          <w:sz w:val="28"/>
-        </w:rPr>
-        <w:t>Value</w:t>
-      </w:r>
-      <w:proofErr w:type="spellEnd"/>
-      <w:r>
-        <w:rPr>
-          <w:sz w:val="28"/>
-        </w:rPr>
-        <w:t xml:space="preserve"> v))/</w:t>
-      </w:r>
-      <w:proofErr w:type="spellStart"/>
-      <w:r>
-        <w:rPr>
-          <w:sz w:val="28"/>
-        </w:rPr>
-        <w:t>count</w:t>
-      </w:r>
-      <w:proofErr w:type="spellEnd"/>
-      <w:r>
-        <w:rPr>
-          <w:sz w:val="28"/>
-        </w:rPr>
-        <w:t xml:space="preserve">(s) </w:t>
-      </w:r>
-      <w:proofErr w:type="spellStart"/>
-      <w:r>
-        <w:rPr>
-          <w:sz w:val="28"/>
-        </w:rPr>
-        <w:t>from</w:t>
-      </w:r>
-      <w:proofErr w:type="spellEnd"/>
-      <w:r>
-        <w:rPr>
-          <w:sz w:val="28"/>
-        </w:rPr>
-        <w:t xml:space="preserve"> </w:t>
-      </w:r>
-      <w:proofErr w:type="spellStart"/>
-      <w:r>
-        <w:rPr>
-          <w:sz w:val="28"/>
-        </w:rPr>
-        <w:t>Finder</w:t>
-      </w:r>
-      <w:proofErr w:type="spellEnd"/>
-      <w:r>
-        <w:rPr>
-          <w:sz w:val="28"/>
-        </w:rPr>
-        <w:t xml:space="preserve"> s;</w:t>
-      </w:r>
-      <w:bookmarkStart w:id="0" w:name="_GoBack"/>
-      <w:bookmarkEnd w:id="0"/>
+        <w:t xml:space="preserve"> </w:t>
+      </w:r>
+      <w:proofErr w:type="spellStart"/>
+      <w:r>
+        <w:rPr>
+          <w:sz w:val="28"/>
+        </w:rPr>
+        <w:t>f;</w:t>
+      </w:r>
+      <w:r>
+        <w:rPr>
+          <w:sz w:val="28"/>
+        </w:rPr>
+        <w:t>Query</w:t>
+      </w:r>
+      <w:proofErr w:type="spellEnd"/>
+      <w:r>
+        <w:rPr>
+          <w:sz w:val="28"/>
+        </w:rPr>
+        <w:t xml:space="preserve"> B/1</w:t>
+      </w:r>
+    </w:p>
+    <w:p>
+      <w:pPr>
+        <w:pStyle w:val="Default"/>
+        <w:jc w:val="both"/>
+      </w:pPr>
     </w:p>
     <w:p>
       <w:pPr>
@@ -2701,6 +4208,7 @@
           <w:ilvl w:val="0"/>
           <w:numId w:val="3"/>
         </w:numPr>
+        <w:jc w:val="both"/>
       </w:pPr>
       <w:proofErr w:type="spellStart"/>
       <w:r>
@@ -2714,12 +4222,13 @@
         <w:rPr>
           <w:sz w:val="28"/>
         </w:rPr>
-        <w:t xml:space="preserve"> B/1</w:t>
+        <w:t xml:space="preserve"> B/2</w:t>
       </w:r>
     </w:p>
     <w:p>
       <w:pPr>
         <w:pStyle w:val="Default"/>
+        <w:jc w:val="both"/>
       </w:pPr>
     </w:p>
     <w:p>
@@ -2729,6 +4238,7 @@
           <w:ilvl w:val="0"/>
           <w:numId w:val="3"/>
         </w:numPr>
+        <w:jc w:val="both"/>
       </w:pPr>
       <w:proofErr w:type="spellStart"/>
       <w:r>
@@ -2742,12 +4252,13 @@
         <w:rPr>
           <w:sz w:val="28"/>
         </w:rPr>
-        <w:t xml:space="preserve"> B/2</w:t>
+        <w:t xml:space="preserve"> B/3</w:t>
       </w:r>
     </w:p>
     <w:p>
       <w:pPr>
         <w:pStyle w:val="Default"/>
+        <w:jc w:val="both"/>
       </w:pPr>
     </w:p>
     <w:p>
@@ -2757,6 +4268,7 @@
           <w:ilvl w:val="0"/>
           <w:numId w:val="3"/>
         </w:numPr>
+        <w:jc w:val="both"/>
       </w:pPr>
       <w:proofErr w:type="spellStart"/>
       <w:r>
@@ -2770,12 +4282,13 @@
         <w:rPr>
           <w:sz w:val="28"/>
         </w:rPr>
-        <w:t xml:space="preserve"> B/3</w:t>
+        <w:t xml:space="preserve"> B/4</w:t>
       </w:r>
     </w:p>
     <w:p>
       <w:pPr>
         <w:pStyle w:val="Default"/>
+        <w:jc w:val="both"/>
       </w:pPr>
     </w:p>
     <w:p>
@@ -2785,6 +4298,7 @@
           <w:ilvl w:val="0"/>
           <w:numId w:val="3"/>
         </w:numPr>
+        <w:jc w:val="both"/>
       </w:pPr>
       <w:proofErr w:type="spellStart"/>
       <w:r>
@@ -2798,12 +4312,12 @@
         <w:rPr>
           <w:sz w:val="28"/>
         </w:rPr>
-        <w:t xml:space="preserve"> B/4</w:t>
-      </w:r>
-    </w:p>
-    <w:p>
-      <w:pPr>
-        <w:pStyle w:val="Default"/>
+        <w:t xml:space="preserve"> B/5</w:t>
+      </w:r>
+    </w:p>
+    <w:p>
+      <w:pPr>
+        <w:pStyle w:val="Prrafodelista"/>
       </w:pPr>
     </w:p>
     <w:p>
@@ -2813,12 +4327,14 @@
           <w:ilvl w:val="0"/>
           <w:numId w:val="3"/>
         </w:numPr>
-      </w:pPr>
-      <w:proofErr w:type="spellStart"/>
-      <w:r>
-        <w:rPr>
-          <w:sz w:val="28"/>
-        </w:rPr>
+        <w:jc w:val="both"/>
+      </w:pPr>
+      <w:proofErr w:type="spellStart"/>
+      <w:r>
+        <w:rPr>
+          <w:sz w:val="28"/>
+        </w:rPr>
+        <w:lastRenderedPageBreak/>
         <w:t>Query</w:t>
       </w:r>
       <w:proofErr w:type="spellEnd"/>
@@ -2826,12 +4342,13 @@
         <w:rPr>
           <w:sz w:val="28"/>
         </w:rPr>
-        <w:t xml:space="preserve"> B/5</w:t>
-      </w:r>
-    </w:p>
-    <w:p>
-      <w:pPr>
-        <w:pStyle w:val="Prrafodelista"/>
+        <w:t xml:space="preserve"> B/6</w:t>
+      </w:r>
+    </w:p>
+    <w:p>
+      <w:pPr>
+        <w:pStyle w:val="Default"/>
+        <w:jc w:val="both"/>
       </w:pPr>
     </w:p>
     <w:p>
@@ -2841,6 +4358,7 @@
           <w:ilvl w:val="0"/>
           <w:numId w:val="3"/>
         </w:numPr>
+        <w:jc w:val="both"/>
       </w:pPr>
       <w:proofErr w:type="spellStart"/>
       <w:r>
@@ -2854,12 +4372,12 @@
         <w:rPr>
           <w:sz w:val="28"/>
         </w:rPr>
-        <w:t xml:space="preserve"> B/6</w:t>
-      </w:r>
-    </w:p>
-    <w:p>
-      <w:pPr>
-        <w:pStyle w:val="Default"/>
+        <w:t xml:space="preserve"> B/7</w:t>
+      </w:r>
+    </w:p>
+    <w:p>
+      <w:pPr>
+        <w:pStyle w:val="Prrafodelista"/>
       </w:pPr>
     </w:p>
     <w:p>
@@ -2869,6 +4387,7 @@
           <w:ilvl w:val="0"/>
           <w:numId w:val="3"/>
         </w:numPr>
+        <w:jc w:val="both"/>
       </w:pPr>
       <w:proofErr w:type="spellStart"/>
       <w:r>
@@ -2882,12 +4401,251 @@
         <w:rPr>
           <w:sz w:val="28"/>
         </w:rPr>
-        <w:t xml:space="preserve"> B/7</w:t>
-      </w:r>
-    </w:p>
-    <w:p>
-      <w:pPr>
-        <w:pStyle w:val="Prrafodelista"/>
+        <w:t xml:space="preserve"> A/1:</w:t>
+      </w:r>
+      <w:r>
+        <w:t xml:space="preserve"> </w:t>
+      </w:r>
+      <w:r>
+        <w:t>“</w:t>
+      </w:r>
+      <w:proofErr w:type="spellStart"/>
+      <w:r>
+        <w:rPr>
+          <w:sz w:val="28"/>
+        </w:rPr>
+        <w:t>The</w:t>
+      </w:r>
+      <w:proofErr w:type="spellEnd"/>
+      <w:r>
+        <w:rPr>
+          <w:sz w:val="28"/>
+        </w:rPr>
+        <w:t xml:space="preserve"> </w:t>
+      </w:r>
+      <w:proofErr w:type="spellStart"/>
+      <w:r>
+        <w:rPr>
+          <w:sz w:val="28"/>
+        </w:rPr>
+        <w:t>minimum</w:t>
+      </w:r>
+      <w:proofErr w:type="spellEnd"/>
+      <w:r>
+        <w:rPr>
+          <w:sz w:val="28"/>
+        </w:rPr>
+        <w:t xml:space="preserve">, </w:t>
+      </w:r>
+      <w:proofErr w:type="spellStart"/>
+      <w:r>
+        <w:rPr>
+          <w:sz w:val="28"/>
+        </w:rPr>
+        <w:t>the</w:t>
+      </w:r>
+      <w:proofErr w:type="spellEnd"/>
+      <w:r>
+        <w:rPr>
+          <w:sz w:val="28"/>
+        </w:rPr>
+        <w:t xml:space="preserve"> </w:t>
+      </w:r>
+      <w:proofErr w:type="spellStart"/>
+      <w:r>
+        <w:rPr>
+          <w:sz w:val="28"/>
+        </w:rPr>
+        <w:t>average</w:t>
+      </w:r>
+      <w:proofErr w:type="spellEnd"/>
+      <w:r>
+        <w:rPr>
+          <w:sz w:val="28"/>
+        </w:rPr>
+        <w:t xml:space="preserve">, and </w:t>
+      </w:r>
+      <w:proofErr w:type="spellStart"/>
+      <w:r>
+        <w:rPr>
+          <w:sz w:val="28"/>
+        </w:rPr>
+        <w:t>the</w:t>
+      </w:r>
+      <w:proofErr w:type="spellEnd"/>
+      <w:r>
+        <w:rPr>
+          <w:sz w:val="28"/>
+        </w:rPr>
+        <w:t xml:space="preserve"> </w:t>
+      </w:r>
+      <w:proofErr w:type="spellStart"/>
+      <w:r>
+        <w:rPr>
+          <w:sz w:val="28"/>
+        </w:rPr>
+        <w:t>maximum</w:t>
+      </w:r>
+      <w:proofErr w:type="spellEnd"/>
+      <w:r>
+        <w:rPr>
+          <w:sz w:val="28"/>
+        </w:rPr>
+        <w:t xml:space="preserve"> </w:t>
+      </w:r>
+      <w:proofErr w:type="spellStart"/>
+      <w:r>
+        <w:rPr>
+          <w:sz w:val="28"/>
+        </w:rPr>
+        <w:t>number</w:t>
+      </w:r>
+      <w:proofErr w:type="spellEnd"/>
+      <w:r>
+        <w:rPr>
+          <w:sz w:val="28"/>
+        </w:rPr>
+        <w:t xml:space="preserve"> of social </w:t>
+      </w:r>
+      <w:proofErr w:type="spellStart"/>
+      <w:r>
+        <w:rPr>
+          <w:sz w:val="28"/>
+        </w:rPr>
+        <w:t>identities</w:t>
+      </w:r>
+      <w:proofErr w:type="spellEnd"/>
+      <w:r>
+        <w:rPr>
+          <w:sz w:val="28"/>
+        </w:rPr>
+        <w:t xml:space="preserve"> per actor</w:t>
+      </w:r>
+      <w:r>
+        <w:rPr>
+          <w:sz w:val="28"/>
+        </w:rPr>
+        <w:t>”</w:t>
+      </w:r>
+    </w:p>
+    <w:p>
+      <w:pPr>
+        <w:pStyle w:val="Default"/>
+        <w:jc w:val="both"/>
+      </w:pPr>
+    </w:p>
+    <w:p>
+      <w:pPr>
+        <w:pStyle w:val="Default"/>
+        <w:ind w:left="708"/>
+        <w:jc w:val="both"/>
+        <w:rPr>
+          <w:sz w:val="28"/>
+        </w:rPr>
+      </w:pPr>
+      <w:proofErr w:type="spellStart"/>
+      <w:r>
+        <w:rPr>
+          <w:sz w:val="28"/>
+        </w:rPr>
+        <w:t>select</w:t>
+      </w:r>
+      <w:proofErr w:type="spellEnd"/>
+      <w:r>
+        <w:rPr>
+          <w:sz w:val="28"/>
+        </w:rPr>
+        <w:t xml:space="preserve"> min(</w:t>
+      </w:r>
+      <w:proofErr w:type="spellStart"/>
+      <w:r>
+        <w:rPr>
+          <w:sz w:val="28"/>
+        </w:rPr>
+        <w:t>a.socialIdentities.size</w:t>
+      </w:r>
+      <w:proofErr w:type="spellEnd"/>
+      <w:r>
+        <w:rPr>
+          <w:sz w:val="28"/>
+        </w:rPr>
+        <w:t xml:space="preserve">), </w:t>
+      </w:r>
+      <w:proofErr w:type="spellStart"/>
+      <w:r>
+        <w:rPr>
+          <w:sz w:val="28"/>
+        </w:rPr>
+        <w:t>avg</w:t>
+      </w:r>
+      <w:proofErr w:type="spellEnd"/>
+      <w:r>
+        <w:rPr>
+          <w:sz w:val="28"/>
+        </w:rPr>
+        <w:t>(</w:t>
+      </w:r>
+      <w:proofErr w:type="spellStart"/>
+      <w:r>
+        <w:rPr>
+          <w:sz w:val="28"/>
+        </w:rPr>
+        <w:t>a.socialIdentities.size</w:t>
+      </w:r>
+      <w:proofErr w:type="spellEnd"/>
+      <w:r>
+        <w:rPr>
+          <w:sz w:val="28"/>
+        </w:rPr>
+        <w:t xml:space="preserve">), </w:t>
+      </w:r>
+      <w:proofErr w:type="spellStart"/>
+      <w:r>
+        <w:rPr>
+          <w:sz w:val="28"/>
+        </w:rPr>
+        <w:t>max</w:t>
+      </w:r>
+      <w:proofErr w:type="spellEnd"/>
+      <w:r>
+        <w:rPr>
+          <w:sz w:val="28"/>
+        </w:rPr>
+        <w:t>(</w:t>
+      </w:r>
+      <w:proofErr w:type="spellStart"/>
+      <w:r>
+        <w:rPr>
+          <w:sz w:val="28"/>
+        </w:rPr>
+        <w:t>a.socialIdentities.size</w:t>
+      </w:r>
+      <w:proofErr w:type="spellEnd"/>
+      <w:r>
+        <w:rPr>
+          <w:sz w:val="28"/>
+        </w:rPr>
+        <w:t xml:space="preserve">) </w:t>
+      </w:r>
+      <w:proofErr w:type="spellStart"/>
+      <w:r>
+        <w:rPr>
+          <w:sz w:val="28"/>
+        </w:rPr>
+        <w:t>from</w:t>
+      </w:r>
+      <w:proofErr w:type="spellEnd"/>
+      <w:r>
+        <w:rPr>
+          <w:sz w:val="28"/>
+        </w:rPr>
+        <w:t xml:space="preserve"> Actor a;</w:t>
+      </w:r>
+    </w:p>
+    <w:p>
+      <w:pPr>
+        <w:pStyle w:val="Default"/>
+        <w:jc w:val="both"/>
       </w:pPr>
     </w:p>
     <w:p>
@@ -2897,6 +4655,7 @@
           <w:ilvl w:val="0"/>
           <w:numId w:val="3"/>
         </w:numPr>
+        <w:jc w:val="both"/>
       </w:pPr>
       <w:proofErr w:type="spellStart"/>
       <w:r>
@@ -2910,248 +4669,13 @@
         <w:rPr>
           <w:sz w:val="28"/>
         </w:rPr>
-        <w:t xml:space="preserve"> A/1:</w:t>
-      </w:r>
-      <w:r>
-        <w:t xml:space="preserve"> </w:t>
-      </w:r>
-      <w:r>
-        <w:t>“</w:t>
-      </w:r>
-      <w:proofErr w:type="spellStart"/>
-      <w:r>
-        <w:rPr>
-          <w:sz w:val="28"/>
-        </w:rPr>
-        <w:t>The</w:t>
-      </w:r>
-      <w:proofErr w:type="spellEnd"/>
-      <w:r>
-        <w:rPr>
-          <w:sz w:val="28"/>
-        </w:rPr>
-        <w:t xml:space="preserve"> </w:t>
-      </w:r>
-      <w:proofErr w:type="spellStart"/>
-      <w:r>
-        <w:rPr>
-          <w:sz w:val="28"/>
-        </w:rPr>
-        <w:t>minimum</w:t>
-      </w:r>
-      <w:proofErr w:type="spellEnd"/>
-      <w:r>
-        <w:rPr>
-          <w:sz w:val="28"/>
-        </w:rPr>
-        <w:t xml:space="preserve">, </w:t>
-      </w:r>
-      <w:proofErr w:type="spellStart"/>
-      <w:r>
-        <w:rPr>
-          <w:sz w:val="28"/>
-        </w:rPr>
-        <w:t>the</w:t>
-      </w:r>
-      <w:proofErr w:type="spellEnd"/>
-      <w:r>
-        <w:rPr>
-          <w:sz w:val="28"/>
-        </w:rPr>
-        <w:t xml:space="preserve"> </w:t>
-      </w:r>
-      <w:proofErr w:type="spellStart"/>
-      <w:r>
-        <w:rPr>
-          <w:sz w:val="28"/>
-        </w:rPr>
-        <w:t>average</w:t>
-      </w:r>
-      <w:proofErr w:type="spellEnd"/>
-      <w:r>
-        <w:rPr>
-          <w:sz w:val="28"/>
-        </w:rPr>
-        <w:t xml:space="preserve">, and </w:t>
-      </w:r>
-      <w:proofErr w:type="spellStart"/>
-      <w:r>
-        <w:rPr>
-          <w:sz w:val="28"/>
-        </w:rPr>
-        <w:t>the</w:t>
-      </w:r>
-      <w:proofErr w:type="spellEnd"/>
-      <w:r>
-        <w:rPr>
-          <w:sz w:val="28"/>
-        </w:rPr>
-        <w:t xml:space="preserve"> </w:t>
-      </w:r>
-      <w:proofErr w:type="spellStart"/>
-      <w:r>
-        <w:rPr>
-          <w:sz w:val="28"/>
-        </w:rPr>
-        <w:t>maximum</w:t>
-      </w:r>
-      <w:proofErr w:type="spellEnd"/>
-      <w:r>
-        <w:rPr>
-          <w:sz w:val="28"/>
-        </w:rPr>
-        <w:t xml:space="preserve"> </w:t>
-      </w:r>
-      <w:proofErr w:type="spellStart"/>
-      <w:r>
-        <w:rPr>
-          <w:sz w:val="28"/>
-        </w:rPr>
-        <w:t>number</w:t>
-      </w:r>
-      <w:proofErr w:type="spellEnd"/>
-      <w:r>
-        <w:rPr>
-          <w:sz w:val="28"/>
-        </w:rPr>
-        <w:t xml:space="preserve"> of social </w:t>
-      </w:r>
-      <w:proofErr w:type="spellStart"/>
-      <w:r>
-        <w:rPr>
-          <w:sz w:val="28"/>
-        </w:rPr>
-        <w:t>identities</w:t>
-      </w:r>
-      <w:proofErr w:type="spellEnd"/>
-      <w:r>
-        <w:rPr>
-          <w:sz w:val="28"/>
-        </w:rPr>
-        <w:t xml:space="preserve"> per actor</w:t>
-      </w:r>
-      <w:r>
-        <w:rPr>
-          <w:sz w:val="28"/>
-        </w:rPr>
-        <w:t>”</w:t>
+        <w:t xml:space="preserve"> A/2</w:t>
       </w:r>
     </w:p>
     <w:p>
       <w:pPr>
         <w:pStyle w:val="Default"/>
-      </w:pPr>
-    </w:p>
-    <w:p>
-      <w:pPr>
-        <w:pStyle w:val="Default"/>
-        <w:ind w:left="708"/>
-        <w:rPr>
-          <w:sz w:val="28"/>
-        </w:rPr>
-      </w:pPr>
-      <w:proofErr w:type="spellStart"/>
-      <w:r>
-        <w:rPr>
-          <w:sz w:val="28"/>
-        </w:rPr>
-        <w:t>select</w:t>
-      </w:r>
-      <w:proofErr w:type="spellEnd"/>
-      <w:r>
-        <w:rPr>
-          <w:sz w:val="28"/>
-        </w:rPr>
-        <w:t xml:space="preserve"> min(</w:t>
-      </w:r>
-      <w:proofErr w:type="spellStart"/>
-      <w:r>
-        <w:rPr>
-          <w:sz w:val="28"/>
-        </w:rPr>
-        <w:t>a.socialIdentities.size</w:t>
-      </w:r>
-      <w:proofErr w:type="spellEnd"/>
-      <w:r>
-        <w:rPr>
-          <w:sz w:val="28"/>
-        </w:rPr>
-        <w:t xml:space="preserve">), </w:t>
-      </w:r>
-      <w:proofErr w:type="spellStart"/>
-      <w:r>
-        <w:rPr>
-          <w:sz w:val="28"/>
-        </w:rPr>
-        <w:t>avg</w:t>
-      </w:r>
-      <w:proofErr w:type="spellEnd"/>
-      <w:r>
-        <w:rPr>
-          <w:sz w:val="28"/>
-        </w:rPr>
-        <w:t>(</w:t>
-      </w:r>
-      <w:proofErr w:type="spellStart"/>
-      <w:r>
-        <w:rPr>
-          <w:sz w:val="28"/>
-        </w:rPr>
-        <w:t>a.socialIdentities.size</w:t>
-      </w:r>
-      <w:proofErr w:type="spellEnd"/>
-      <w:r>
-        <w:rPr>
-          <w:sz w:val="28"/>
-        </w:rPr>
-        <w:t xml:space="preserve">), </w:t>
-      </w:r>
-      <w:proofErr w:type="spellStart"/>
-      <w:r>
-        <w:rPr>
-          <w:sz w:val="28"/>
-        </w:rPr>
-        <w:t>max</w:t>
-      </w:r>
-      <w:proofErr w:type="spellEnd"/>
-      <w:r>
-        <w:rPr>
-          <w:sz w:val="28"/>
-        </w:rPr>
-        <w:t>(</w:t>
-      </w:r>
-      <w:proofErr w:type="spellStart"/>
-      <w:r>
-        <w:rPr>
-          <w:sz w:val="28"/>
-        </w:rPr>
-        <w:t>a.socialIdentities.size</w:t>
-      </w:r>
-      <w:proofErr w:type="spellEnd"/>
-      <w:r>
-        <w:rPr>
-          <w:sz w:val="28"/>
-        </w:rPr>
-        <w:t xml:space="preserve">) </w:t>
-      </w:r>
-      <w:proofErr w:type="spellStart"/>
-      <w:r>
-        <w:rPr>
-          <w:sz w:val="28"/>
-        </w:rPr>
-        <w:t>from</w:t>
-      </w:r>
-      <w:proofErr w:type="spellEnd"/>
-      <w:r>
-        <w:rPr>
-          <w:sz w:val="28"/>
-        </w:rPr>
-        <w:t xml:space="preserve"> Actor a;</w:t>
-      </w:r>
-    </w:p>
-    <w:p>
-      <w:pPr>
-        <w:pStyle w:val="Default"/>
+        <w:jc w:val="both"/>
       </w:pPr>
     </w:p>
     <w:p>
@@ -3161,6 +4685,7 @@
           <w:ilvl w:val="0"/>
           <w:numId w:val="3"/>
         </w:numPr>
+        <w:jc w:val="both"/>
       </w:pPr>
       <w:proofErr w:type="spellStart"/>
       <w:r>
@@ -3174,12 +4699,13 @@
         <w:rPr>
           <w:sz w:val="28"/>
         </w:rPr>
-        <w:t xml:space="preserve"> A/2</w:t>
+        <w:t xml:space="preserve"> A/3</w:t>
       </w:r>
     </w:p>
     <w:p>
       <w:pPr>
         <w:pStyle w:val="Default"/>
+        <w:jc w:val="both"/>
       </w:pPr>
     </w:p>
     <w:p>
@@ -3189,34 +4715,7 @@
           <w:ilvl w:val="0"/>
           <w:numId w:val="3"/>
         </w:numPr>
-      </w:pPr>
-      <w:proofErr w:type="spellStart"/>
-      <w:r>
-        <w:rPr>
-          <w:sz w:val="28"/>
-        </w:rPr>
-        <w:t>Query</w:t>
-      </w:r>
-      <w:proofErr w:type="spellEnd"/>
-      <w:r>
-        <w:rPr>
-          <w:sz w:val="28"/>
-        </w:rPr>
-        <w:t xml:space="preserve"> A/3</w:t>
-      </w:r>
-    </w:p>
-    <w:p>
-      <w:pPr>
-        <w:pStyle w:val="Default"/>
-      </w:pPr>
-    </w:p>
-    <w:p>
-      <w:pPr>
-        <w:pStyle w:val="Default"/>
-        <w:numPr>
-          <w:ilvl w:val="0"/>
-          <w:numId w:val="3"/>
-        </w:numPr>
+        <w:jc w:val="both"/>
       </w:pPr>
       <w:proofErr w:type="spellStart"/>
       <w:r>
@@ -3237,30 +4736,35 @@
       <w:pPr>
         <w:pStyle w:val="Default"/>
         <w:ind w:left="720"/>
+        <w:jc w:val="both"/>
       </w:pPr>
     </w:p>
     <w:p>
       <w:pPr>
         <w:pStyle w:val="Default"/>
         <w:ind w:left="720"/>
+        <w:jc w:val="both"/>
       </w:pPr>
     </w:p>
     <w:p>
       <w:pPr>
         <w:pStyle w:val="Default"/>
         <w:ind w:left="720"/>
+        <w:jc w:val="both"/>
       </w:pPr>
     </w:p>
     <w:p>
       <w:pPr>
         <w:pStyle w:val="Default"/>
         <w:ind w:left="720"/>
+        <w:jc w:val="both"/>
       </w:pPr>
     </w:p>
     <w:p>
       <w:pPr>
         <w:pStyle w:val="Default"/>
         <w:ind w:left="720"/>
+        <w:jc w:val="both"/>
         <w:rPr>
           <w:sz w:val="28"/>
         </w:rPr>
@@ -3270,6 +4774,7 @@
       <w:pPr>
         <w:pStyle w:val="Default"/>
         <w:ind w:left="720"/>
+        <w:jc w:val="both"/>
         <w:rPr>
           <w:sz w:val="28"/>
         </w:rPr>

</xml_diff>

<commit_message>
Completadas las queries c9 y c10
</commit_message>
<xml_diff>
--- a/Queries/Queries.docx
+++ b/Queries/Queries.docx
@@ -3579,11 +3579,395 @@
         </w:rPr>
         <w:t xml:space="preserve"> C/9</w:t>
       </w:r>
-      <w:r>
-        <w:rPr>
-          <w:sz w:val="28"/>
-        </w:rPr>
-        <w:t>select 1.0*(</w:t>
+    </w:p>
+    <w:p>
+      <w:pPr>
+        <w:pStyle w:val="Default"/>
+        <w:ind w:left="708"/>
+        <w:jc w:val="both"/>
+      </w:pPr>
+    </w:p>
+    <w:p>
+      <w:pPr>
+        <w:pStyle w:val="Default"/>
+        <w:ind w:left="708"/>
+        <w:jc w:val="both"/>
+        <w:rPr>
+          <w:sz w:val="28"/>
+        </w:rPr>
+      </w:pPr>
+      <w:proofErr w:type="spellStart"/>
+      <w:r>
+        <w:rPr>
+          <w:sz w:val="28"/>
+        </w:rPr>
+        <w:t>Get</w:t>
+      </w:r>
+      <w:proofErr w:type="spellEnd"/>
+      <w:r>
+        <w:rPr>
+          <w:sz w:val="28"/>
+        </w:rPr>
+        <w:t xml:space="preserve"> </w:t>
+      </w:r>
+      <w:proofErr w:type="spellStart"/>
+      <w:r>
+        <w:rPr>
+          <w:sz w:val="28"/>
+        </w:rPr>
+        <w:t>lessors</w:t>
+      </w:r>
+      <w:proofErr w:type="spellEnd"/>
+      <w:r>
+        <w:rPr>
+          <w:sz w:val="28"/>
+        </w:rPr>
+        <w:t xml:space="preserve">: </w:t>
+      </w:r>
+      <w:proofErr w:type="spellStart"/>
+      <w:r>
+        <w:rPr>
+          <w:sz w:val="28"/>
+        </w:rPr>
+        <w:t>select</w:t>
+      </w:r>
+      <w:proofErr w:type="spellEnd"/>
+      <w:r>
+        <w:rPr>
+          <w:sz w:val="28"/>
+        </w:rPr>
+        <w:t xml:space="preserve"> l </w:t>
+      </w:r>
+      <w:proofErr w:type="spellStart"/>
+      <w:r>
+        <w:rPr>
+          <w:sz w:val="28"/>
+        </w:rPr>
+        <w:t>from</w:t>
+      </w:r>
+      <w:proofErr w:type="spellEnd"/>
+      <w:r>
+        <w:rPr>
+          <w:sz w:val="28"/>
+        </w:rPr>
+        <w:t xml:space="preserve"> </w:t>
+      </w:r>
+      <w:proofErr w:type="spellStart"/>
+      <w:r>
+        <w:rPr>
+          <w:sz w:val="28"/>
+        </w:rPr>
+        <w:t>Lessor</w:t>
+      </w:r>
+      <w:proofErr w:type="spellEnd"/>
+      <w:r>
+        <w:rPr>
+          <w:sz w:val="28"/>
+        </w:rPr>
+        <w:t xml:space="preserve"> l;</w:t>
+      </w:r>
+    </w:p>
+    <w:p>
+      <w:pPr>
+        <w:pStyle w:val="Default"/>
+        <w:ind w:left="708"/>
+        <w:jc w:val="both"/>
+        <w:rPr>
+          <w:sz w:val="28"/>
+        </w:rPr>
+      </w:pPr>
+    </w:p>
+    <w:p>
+      <w:pPr>
+        <w:pStyle w:val="Default"/>
+        <w:ind w:left="720"/>
+        <w:jc w:val="both"/>
+        <w:rPr>
+          <w:sz w:val="28"/>
+        </w:rPr>
+      </w:pPr>
+      <w:proofErr w:type="spellStart"/>
+      <w:r>
+        <w:rPr>
+          <w:sz w:val="28"/>
+        </w:rPr>
+        <w:t>Lessor</w:t>
+      </w:r>
+      <w:proofErr w:type="spellEnd"/>
+      <w:r>
+        <w:rPr>
+          <w:sz w:val="28"/>
+        </w:rPr>
+        <w:t xml:space="preserve"> ratio</w:t>
+      </w:r>
+      <w:r>
+        <w:rPr>
+          <w:sz w:val="28"/>
+        </w:rPr>
+        <w:t>:</w:t>
+      </w:r>
+      <w:r>
+        <w:rPr>
+          <w:sz w:val="32"/>
+        </w:rPr>
+        <w:t xml:space="preserve"> </w:t>
+      </w:r>
+      <w:proofErr w:type="spellStart"/>
+      <w:r>
+        <w:rPr>
+          <w:sz w:val="28"/>
+        </w:rPr>
+        <w:t>select</w:t>
+      </w:r>
+      <w:proofErr w:type="spellEnd"/>
+      <w:r>
+        <w:rPr>
+          <w:sz w:val="28"/>
+        </w:rPr>
+        <w:t xml:space="preserve"> 1.0*(</w:t>
+      </w:r>
+      <w:proofErr w:type="spellStart"/>
+      <w:r>
+        <w:rPr>
+          <w:sz w:val="28"/>
+        </w:rPr>
+        <w:t>select</w:t>
+      </w:r>
+      <w:proofErr w:type="spellEnd"/>
+      <w:r>
+        <w:rPr>
+          <w:sz w:val="28"/>
+        </w:rPr>
+        <w:t xml:space="preserve"> </w:t>
+      </w:r>
+      <w:proofErr w:type="spellStart"/>
+      <w:r>
+        <w:rPr>
+          <w:sz w:val="28"/>
+        </w:rPr>
+        <w:t>count</w:t>
+      </w:r>
+      <w:proofErr w:type="spellEnd"/>
+      <w:r>
+        <w:rPr>
+          <w:sz w:val="28"/>
+        </w:rPr>
+        <w:t xml:space="preserve">(r) </w:t>
+      </w:r>
+      <w:proofErr w:type="spellStart"/>
+      <w:r>
+        <w:rPr>
+          <w:sz w:val="28"/>
+        </w:rPr>
+        <w:t>from</w:t>
+      </w:r>
+      <w:proofErr w:type="spellEnd"/>
+      <w:r>
+        <w:rPr>
+          <w:sz w:val="28"/>
+        </w:rPr>
+        <w:t xml:space="preserve"> </w:t>
+      </w:r>
+      <w:proofErr w:type="spellStart"/>
+      <w:r>
+        <w:rPr>
+          <w:sz w:val="28"/>
+        </w:rPr>
+        <w:t>Request</w:t>
+      </w:r>
+      <w:proofErr w:type="spellEnd"/>
+      <w:r>
+        <w:rPr>
+          <w:sz w:val="28"/>
+        </w:rPr>
+        <w:t xml:space="preserve"> r </w:t>
+      </w:r>
+      <w:proofErr w:type="spellStart"/>
+      <w:r>
+        <w:rPr>
+          <w:sz w:val="28"/>
+        </w:rPr>
+        <w:t>where</w:t>
+      </w:r>
+      <w:proofErr w:type="spellEnd"/>
+      <w:r>
+        <w:rPr>
+          <w:sz w:val="28"/>
+        </w:rPr>
+        <w:t xml:space="preserve"> </w:t>
+      </w:r>
+      <w:proofErr w:type="spellStart"/>
+      <w:r>
+        <w:rPr>
+          <w:sz w:val="28"/>
+        </w:rPr>
+        <w:t>r.status</w:t>
+      </w:r>
+      <w:proofErr w:type="spellEnd"/>
+      <w:r>
+        <w:rPr>
+          <w:sz w:val="28"/>
+        </w:rPr>
+        <w:t>='ACCEPTED'</w:t>
+      </w:r>
+      <w:r>
+        <w:rPr>
+          <w:sz w:val="28"/>
+        </w:rPr>
+        <w:t xml:space="preserve"> and </w:t>
+      </w:r>
+      <w:proofErr w:type="spellStart"/>
+      <w:r>
+        <w:rPr>
+          <w:sz w:val="28"/>
+        </w:rPr>
+        <w:t>r.property.lessor</w:t>
+      </w:r>
+      <w:proofErr w:type="spellEnd"/>
+      <w:r>
+        <w:rPr>
+          <w:sz w:val="28"/>
+        </w:rPr>
+        <w:t>=r1.property.lessor</w:t>
+      </w:r>
+      <w:r>
+        <w:rPr>
+          <w:sz w:val="28"/>
+        </w:rPr>
+        <w:t>)/</w:t>
+      </w:r>
+      <w:proofErr w:type="spellStart"/>
+      <w:r>
+        <w:rPr>
+          <w:sz w:val="28"/>
+        </w:rPr>
+        <w:t>count</w:t>
+      </w:r>
+      <w:proofErr w:type="spellEnd"/>
+      <w:r>
+        <w:rPr>
+          <w:sz w:val="28"/>
+        </w:rPr>
+        <w:t xml:space="preserve">(r1) </w:t>
+      </w:r>
+      <w:proofErr w:type="spellStart"/>
+      <w:r>
+        <w:rPr>
+          <w:sz w:val="28"/>
+        </w:rPr>
+        <w:t>from</w:t>
+      </w:r>
+      <w:proofErr w:type="spellEnd"/>
+      <w:r>
+        <w:rPr>
+          <w:sz w:val="28"/>
+        </w:rPr>
+        <w:t xml:space="preserve"> </w:t>
+      </w:r>
+      <w:proofErr w:type="spellStart"/>
+      <w:r>
+        <w:rPr>
+          <w:sz w:val="28"/>
+        </w:rPr>
+        <w:t>Request</w:t>
+      </w:r>
+      <w:proofErr w:type="spellEnd"/>
+      <w:r>
+        <w:rPr>
+          <w:sz w:val="28"/>
+        </w:rPr>
+        <w:t xml:space="preserve"> r1</w:t>
+      </w:r>
+      <w:r>
+        <w:rPr>
+          <w:sz w:val="28"/>
+        </w:rPr>
+        <w:t xml:space="preserve"> </w:t>
+      </w:r>
+      <w:proofErr w:type="spellStart"/>
+      <w:r>
+        <w:rPr>
+          <w:sz w:val="28"/>
+        </w:rPr>
+        <w:t>where</w:t>
+      </w:r>
+      <w:proofErr w:type="spellEnd"/>
+      <w:r>
+        <w:rPr>
+          <w:sz w:val="28"/>
+        </w:rPr>
+        <w:t xml:space="preserve"> </w:t>
+      </w:r>
+      <w:proofErr w:type="spellStart"/>
+      <w:r>
+        <w:rPr>
+          <w:sz w:val="28"/>
+        </w:rPr>
+        <w:t>group</w:t>
+      </w:r>
+      <w:proofErr w:type="spellEnd"/>
+      <w:r>
+        <w:rPr>
+          <w:sz w:val="28"/>
+        </w:rPr>
+        <w:t xml:space="preserve"> </w:t>
+      </w:r>
+      <w:proofErr w:type="spellStart"/>
+      <w:r>
+        <w:rPr>
+          <w:sz w:val="28"/>
+        </w:rPr>
+        <w:t>by</w:t>
+      </w:r>
+      <w:proofErr w:type="spellEnd"/>
+      <w:r>
+        <w:rPr>
+          <w:sz w:val="28"/>
+        </w:rPr>
+        <w:t xml:space="preserve"> r1.property.lessor</w:t>
+      </w:r>
+      <w:r>
+        <w:rPr>
+          <w:sz w:val="28"/>
+        </w:rPr>
+        <w:t>;</w:t>
+      </w:r>
+    </w:p>
+    <w:p>
+      <w:pPr>
+        <w:pStyle w:val="Default"/>
+        <w:ind w:left="720"/>
+        <w:jc w:val="both"/>
+        <w:rPr>
+          <w:sz w:val="28"/>
+        </w:rPr>
+      </w:pPr>
+    </w:p>
+    <w:p>
+      <w:pPr>
+        <w:pStyle w:val="Default"/>
+        <w:ind w:left="720"/>
+        <w:jc w:val="both"/>
+      </w:pPr>
+      <w:r>
+        <w:rPr>
+          <w:sz w:val="28"/>
+        </w:rPr>
+        <w:t xml:space="preserve">Ratio: </w:t>
+      </w:r>
+      <w:proofErr w:type="spellStart"/>
+      <w:r>
+        <w:rPr>
+          <w:sz w:val="28"/>
+        </w:rPr>
+        <w:t>select</w:t>
+      </w:r>
+      <w:proofErr w:type="spellEnd"/>
+      <w:r>
+        <w:rPr>
+          <w:sz w:val="28"/>
+        </w:rPr>
+        <w:t xml:space="preserve"> 1.0*(</w:t>
       </w:r>
       <w:proofErr w:type="spellStart"/>
       <w:r>
@@ -3740,11 +4124,436 @@
         </w:rPr>
         <w:t xml:space="preserve"> C/10</w:t>
       </w:r>
-      <w:r>
-        <w:rPr>
-          <w:sz w:val="28"/>
-        </w:rPr>
-        <w:t>select 1.0*(</w:t>
+    </w:p>
+    <w:p>
+      <w:pPr>
+        <w:pStyle w:val="Prrafodelista"/>
+        <w:rPr>
+          <w:sz w:val="28"/>
+        </w:rPr>
+      </w:pPr>
+    </w:p>
+    <w:p>
+      <w:pPr>
+        <w:pStyle w:val="Default"/>
+        <w:ind w:left="708"/>
+        <w:jc w:val="both"/>
+        <w:rPr>
+          <w:sz w:val="28"/>
+        </w:rPr>
+      </w:pPr>
+      <w:proofErr w:type="spellStart"/>
+      <w:r>
+        <w:rPr>
+          <w:sz w:val="28"/>
+        </w:rPr>
+        <w:t>Get</w:t>
+      </w:r>
+      <w:proofErr w:type="spellEnd"/>
+      <w:r>
+        <w:rPr>
+          <w:sz w:val="28"/>
+        </w:rPr>
+        <w:t xml:space="preserve"> </w:t>
+      </w:r>
+      <w:proofErr w:type="spellStart"/>
+      <w:r>
+        <w:rPr>
+          <w:sz w:val="28"/>
+        </w:rPr>
+        <w:t>tenants</w:t>
+      </w:r>
+      <w:proofErr w:type="spellEnd"/>
+      <w:r>
+        <w:rPr>
+          <w:sz w:val="28"/>
+        </w:rPr>
+        <w:t xml:space="preserve">: </w:t>
+      </w:r>
+      <w:proofErr w:type="spellStart"/>
+      <w:r>
+        <w:rPr>
+          <w:sz w:val="28"/>
+        </w:rPr>
+        <w:t>select</w:t>
+      </w:r>
+      <w:proofErr w:type="spellEnd"/>
+      <w:r>
+        <w:rPr>
+          <w:sz w:val="28"/>
+        </w:rPr>
+        <w:t xml:space="preserve"> t </w:t>
+      </w:r>
+      <w:proofErr w:type="spellStart"/>
+      <w:r>
+        <w:rPr>
+          <w:sz w:val="28"/>
+        </w:rPr>
+        <w:t>from</w:t>
+      </w:r>
+      <w:proofErr w:type="spellEnd"/>
+      <w:r>
+        <w:rPr>
+          <w:sz w:val="28"/>
+        </w:rPr>
+        <w:t xml:space="preserve"> </w:t>
+      </w:r>
+      <w:proofErr w:type="spellStart"/>
+      <w:r>
+        <w:rPr>
+          <w:sz w:val="28"/>
+        </w:rPr>
+        <w:t>Tenant</w:t>
+      </w:r>
+      <w:proofErr w:type="spellEnd"/>
+      <w:r>
+        <w:rPr>
+          <w:sz w:val="28"/>
+        </w:rPr>
+        <w:t xml:space="preserve"> </w:t>
+      </w:r>
+      <w:r>
+        <w:rPr>
+          <w:sz w:val="28"/>
+        </w:rPr>
+        <w:t>t</w:t>
+      </w:r>
+      <w:r>
+        <w:rPr>
+          <w:sz w:val="28"/>
+        </w:rPr>
+        <w:t>;</w:t>
+      </w:r>
+    </w:p>
+    <w:p>
+      <w:pPr>
+        <w:pStyle w:val="Default"/>
+        <w:ind w:left="708"/>
+        <w:jc w:val="both"/>
+        <w:rPr>
+          <w:sz w:val="28"/>
+        </w:rPr>
+      </w:pPr>
+    </w:p>
+    <w:p>
+      <w:pPr>
+        <w:pStyle w:val="Default"/>
+        <w:ind w:left="720"/>
+        <w:jc w:val="both"/>
+        <w:rPr>
+          <w:sz w:val="28"/>
+        </w:rPr>
+      </w:pPr>
+      <w:proofErr w:type="spellStart"/>
+      <w:r>
+        <w:rPr>
+          <w:sz w:val="28"/>
+        </w:rPr>
+        <w:t>Tenant</w:t>
+      </w:r>
+      <w:proofErr w:type="spellEnd"/>
+      <w:r>
+        <w:rPr>
+          <w:sz w:val="28"/>
+        </w:rPr>
+        <w:t xml:space="preserve"> ratio</w:t>
+      </w:r>
+      <w:r>
+        <w:rPr>
+          <w:sz w:val="28"/>
+        </w:rPr>
+        <w:t>:</w:t>
+      </w:r>
+      <w:r>
+        <w:rPr>
+          <w:sz w:val="32"/>
+        </w:rPr>
+        <w:t xml:space="preserve"> </w:t>
+      </w:r>
+      <w:proofErr w:type="spellStart"/>
+      <w:r>
+        <w:rPr>
+          <w:sz w:val="28"/>
+        </w:rPr>
+        <w:t>select</w:t>
+      </w:r>
+      <w:proofErr w:type="spellEnd"/>
+      <w:r>
+        <w:rPr>
+          <w:sz w:val="28"/>
+        </w:rPr>
+        <w:t xml:space="preserve"> 1.0*(</w:t>
+      </w:r>
+      <w:proofErr w:type="spellStart"/>
+      <w:r>
+        <w:rPr>
+          <w:sz w:val="28"/>
+        </w:rPr>
+        <w:t>select</w:t>
+      </w:r>
+      <w:proofErr w:type="spellEnd"/>
+      <w:r>
+        <w:rPr>
+          <w:sz w:val="28"/>
+        </w:rPr>
+        <w:t xml:space="preserve"> </w:t>
+      </w:r>
+      <w:proofErr w:type="spellStart"/>
+      <w:r>
+        <w:rPr>
+          <w:sz w:val="28"/>
+        </w:rPr>
+        <w:t>count</w:t>
+      </w:r>
+      <w:proofErr w:type="spellEnd"/>
+      <w:r>
+        <w:rPr>
+          <w:sz w:val="28"/>
+        </w:rPr>
+        <w:t xml:space="preserve">(r) </w:t>
+      </w:r>
+      <w:proofErr w:type="spellStart"/>
+      <w:r>
+        <w:rPr>
+          <w:sz w:val="28"/>
+        </w:rPr>
+        <w:t>from</w:t>
+      </w:r>
+      <w:proofErr w:type="spellEnd"/>
+      <w:r>
+        <w:rPr>
+          <w:sz w:val="28"/>
+        </w:rPr>
+        <w:t xml:space="preserve"> </w:t>
+      </w:r>
+      <w:proofErr w:type="spellStart"/>
+      <w:r>
+        <w:rPr>
+          <w:sz w:val="28"/>
+        </w:rPr>
+        <w:t>Request</w:t>
+      </w:r>
+      <w:proofErr w:type="spellEnd"/>
+      <w:r>
+        <w:rPr>
+          <w:sz w:val="28"/>
+        </w:rPr>
+        <w:t xml:space="preserve"> r </w:t>
+      </w:r>
+      <w:proofErr w:type="spellStart"/>
+      <w:r>
+        <w:rPr>
+          <w:sz w:val="28"/>
+        </w:rPr>
+        <w:t>where</w:t>
+      </w:r>
+      <w:proofErr w:type="spellEnd"/>
+      <w:r>
+        <w:rPr>
+          <w:sz w:val="28"/>
+        </w:rPr>
+        <w:t xml:space="preserve"> </w:t>
+      </w:r>
+      <w:proofErr w:type="spellStart"/>
+      <w:r>
+        <w:rPr>
+          <w:sz w:val="28"/>
+        </w:rPr>
+        <w:t>r.status</w:t>
+      </w:r>
+      <w:proofErr w:type="spellEnd"/>
+      <w:r>
+        <w:rPr>
+          <w:sz w:val="28"/>
+        </w:rPr>
+        <w:t>='ACCEPTED'</w:t>
+      </w:r>
+      <w:r>
+        <w:rPr>
+          <w:sz w:val="28"/>
+        </w:rPr>
+        <w:t xml:space="preserve"> and </w:t>
+      </w:r>
+      <w:proofErr w:type="spellStart"/>
+      <w:r>
+        <w:rPr>
+          <w:sz w:val="28"/>
+        </w:rPr>
+        <w:t>r.</w:t>
+      </w:r>
+      <w:r>
+        <w:rPr>
+          <w:sz w:val="28"/>
+        </w:rPr>
+        <w:t>tenant</w:t>
+      </w:r>
+      <w:proofErr w:type="spellEnd"/>
+      <w:r>
+        <w:rPr>
+          <w:sz w:val="28"/>
+        </w:rPr>
+        <w:t>=r1.</w:t>
+      </w:r>
+      <w:r>
+        <w:rPr>
+          <w:sz w:val="28"/>
+        </w:rPr>
+        <w:t>tenant</w:t>
+      </w:r>
+      <w:r>
+        <w:rPr>
+          <w:sz w:val="28"/>
+        </w:rPr>
+        <w:t>)/</w:t>
+      </w:r>
+      <w:proofErr w:type="spellStart"/>
+      <w:r>
+        <w:rPr>
+          <w:sz w:val="28"/>
+        </w:rPr>
+        <w:t>count</w:t>
+      </w:r>
+      <w:proofErr w:type="spellEnd"/>
+      <w:r>
+        <w:rPr>
+          <w:sz w:val="28"/>
+        </w:rPr>
+        <w:t xml:space="preserve">(r1) </w:t>
+      </w:r>
+      <w:proofErr w:type="spellStart"/>
+      <w:r>
+        <w:rPr>
+          <w:sz w:val="28"/>
+        </w:rPr>
+        <w:t>from</w:t>
+      </w:r>
+      <w:proofErr w:type="spellEnd"/>
+      <w:r>
+        <w:rPr>
+          <w:sz w:val="28"/>
+        </w:rPr>
+        <w:t xml:space="preserve"> </w:t>
+      </w:r>
+      <w:proofErr w:type="spellStart"/>
+      <w:r>
+        <w:rPr>
+          <w:sz w:val="28"/>
+        </w:rPr>
+        <w:t>Request</w:t>
+      </w:r>
+      <w:proofErr w:type="spellEnd"/>
+      <w:r>
+        <w:rPr>
+          <w:sz w:val="28"/>
+        </w:rPr>
+        <w:t xml:space="preserve"> r1</w:t>
+      </w:r>
+      <w:r>
+        <w:rPr>
+          <w:sz w:val="28"/>
+        </w:rPr>
+        <w:t xml:space="preserve"> </w:t>
+      </w:r>
+      <w:proofErr w:type="spellStart"/>
+      <w:r>
+        <w:rPr>
+          <w:sz w:val="28"/>
+        </w:rPr>
+        <w:t>where</w:t>
+      </w:r>
+      <w:proofErr w:type="spellEnd"/>
+      <w:r>
+        <w:rPr>
+          <w:sz w:val="28"/>
+        </w:rPr>
+        <w:t xml:space="preserve"> </w:t>
+      </w:r>
+      <w:proofErr w:type="spellStart"/>
+      <w:r>
+        <w:rPr>
+          <w:sz w:val="28"/>
+        </w:rPr>
+        <w:t>group</w:t>
+      </w:r>
+      <w:proofErr w:type="spellEnd"/>
+      <w:r>
+        <w:rPr>
+          <w:sz w:val="28"/>
+        </w:rPr>
+        <w:t xml:space="preserve"> </w:t>
+      </w:r>
+      <w:proofErr w:type="spellStart"/>
+      <w:r>
+        <w:rPr>
+          <w:sz w:val="28"/>
+        </w:rPr>
+        <w:t>by</w:t>
+      </w:r>
+      <w:proofErr w:type="spellEnd"/>
+      <w:r>
+        <w:rPr>
+          <w:sz w:val="28"/>
+        </w:rPr>
+        <w:t xml:space="preserve"> r1.</w:t>
+      </w:r>
+      <w:r>
+        <w:rPr>
+          <w:sz w:val="28"/>
+        </w:rPr>
+        <w:t>tenant</w:t>
+      </w:r>
+      <w:r>
+        <w:rPr>
+          <w:sz w:val="28"/>
+        </w:rPr>
+        <w:t>;</w:t>
+      </w:r>
+    </w:p>
+    <w:p>
+      <w:pPr>
+        <w:pStyle w:val="Default"/>
+        <w:ind w:left="720"/>
+        <w:jc w:val="both"/>
+        <w:rPr>
+          <w:sz w:val="28"/>
+        </w:rPr>
+      </w:pPr>
+    </w:p>
+    <w:p>
+      <w:pPr>
+        <w:pStyle w:val="Prrafodelista"/>
+        <w:rPr>
+          <w:sz w:val="28"/>
+        </w:rPr>
+      </w:pPr>
+    </w:p>
+    <w:p>
+      <w:pPr>
+        <w:pStyle w:val="Default"/>
+        <w:ind w:left="720"/>
+        <w:jc w:val="both"/>
+      </w:pPr>
+      <w:r>
+        <w:rPr>
+          <w:sz w:val="28"/>
+        </w:rPr>
+        <w:t xml:space="preserve">Ratio: </w:t>
+      </w:r>
+      <w:bookmarkStart w:id="0" w:name="_GoBack"/>
+      <w:bookmarkEnd w:id="0"/>
+      <w:proofErr w:type="spellStart"/>
+      <w:r>
+        <w:rPr>
+          <w:sz w:val="28"/>
+        </w:rPr>
+        <w:t>select</w:t>
+      </w:r>
+      <w:proofErr w:type="spellEnd"/>
+      <w:r>
+        <w:rPr>
+          <w:sz w:val="28"/>
+        </w:rPr>
+        <w:t xml:space="preserve"> 1.0*(</w:t>
       </w:r>
       <w:proofErr w:type="spellStart"/>
       <w:r>
@@ -5301,13 +6110,7 @@
         <w:rPr>
           <w:sz w:val="28"/>
         </w:rPr>
-        <w:t>=?1</w:t>
-      </w:r>
-      <w:r>
-        <w:rPr>
-          <w:sz w:val="28"/>
-        </w:rPr>
-        <w:t xml:space="preserve"> </w:t>
+        <w:t xml:space="preserve">=?1 </w:t>
       </w:r>
       <w:proofErr w:type="spellStart"/>
       <w:r>
@@ -8620,6 +9423,7 @@
         <w:rPr>
           <w:sz w:val="28"/>
         </w:rPr>
+        <w:lastRenderedPageBreak/>
         <w:t>Query</w:t>
       </w:r>
       <w:proofErr w:type="spellEnd"/>
@@ -9053,15 +9857,7 @@
         <w:rPr>
           <w:sz w:val="28"/>
         </w:rPr>
-        <w:t>p.au</w:t>
-      </w:r>
-      <w:bookmarkStart w:id="0" w:name="_GoBack"/>
-      <w:bookmarkEnd w:id="0"/>
-      <w:r>
-        <w:rPr>
-          <w:sz w:val="28"/>
-        </w:rPr>
-        <w:t>dits.size</w:t>
+        <w:t>p.audits.size</w:t>
       </w:r>
       <w:proofErr w:type="spellEnd"/>
       <w:r>
@@ -9246,13 +10042,7 @@
         <w:rPr>
           <w:sz w:val="28"/>
         </w:rPr>
-        <w:t xml:space="preserve"> </w:t>
-      </w:r>
-      <w:r>
-        <w:rPr>
-          <w:sz w:val="28"/>
-        </w:rPr>
-        <w:t xml:space="preserve">  </w:t>
+        <w:t xml:space="preserve">   </w:t>
       </w:r>
       <w:proofErr w:type="spellStart"/>
       <w:r>

</xml_diff>